<commit_message>
agrego ej. sustancias wollok mumuki
</commit_message>
<xml_diff>
--- a/Objetos/Resumen - PdP Objetos - PARENTE.docx
+++ b/Objetos/Resumen - PdP Objetos - PARENTE.docx
@@ -483,6 +483,7 @@
           <w:lang w:val="es-AR" w:eastAsia="es-AR"/>
         </w:rPr>
       </w:pPr>
+      <w:proofErr w:type="spellStart"/>
       <w:r>
         <w:rPr>
           <w:rFonts w:ascii="var(--bs-font-monospace)" w:eastAsia="Times New Roman" w:hAnsi="var(--bs-font-monospace)" w:cs="Courier New"/>
@@ -492,7 +493,19 @@
           <w:shd w:val="clear" w:color="auto" w:fill="F4F6FB"/>
           <w:lang w:val="es-AR" w:eastAsia="es-AR"/>
         </w:rPr>
-        <w:t>pepita.volar()</w:t>
+        <w:t>pepita.volar</w:t>
+      </w:r>
+      <w:proofErr w:type="spellEnd"/>
+      <w:r>
+        <w:rPr>
+          <w:rFonts w:ascii="var(--bs-font-monospace)" w:eastAsia="Times New Roman" w:hAnsi="var(--bs-font-monospace)" w:cs="Courier New"/>
+          <w:color w:val="3498DB"/>
+          <w:sz w:val="23"/>
+          <w:szCs w:val="23"/>
+          <w:shd w:val="clear" w:color="auto" w:fill="F4F6FB"/>
+          <w:lang w:val="es-AR" w:eastAsia="es-AR"/>
+        </w:rPr>
+        <w:t>()</w:t>
       </w:r>
       <w:r>
         <w:rPr>
@@ -704,7 +717,47 @@
           <w:sz w:val="22"/>
           <w:szCs w:val="22"/>
         </w:rPr>
-        <w:t>todos los números, cadenas de caracteres y booleanos son objetos y con solo expresarlos con la sintaxis adecuada (comillas dobles o simples para los strings, punto para los numeros con</w:t>
+        <w:t xml:space="preserve">todos los números, cadenas de caracteres y booleanos son objetos y con solo expresarlos con la sintaxis adecuada (comillas dobles o simples para los </w:t>
+      </w:r>
+      <w:proofErr w:type="spellStart"/>
+      <w:r>
+        <w:rPr>
+          <w:rFonts w:asciiTheme="minorHAnsi" w:hAnsiTheme="minorHAnsi" w:cstheme="minorHAnsi"/>
+          <w:color w:val="0B465D"/>
+          <w:sz w:val="22"/>
+          <w:szCs w:val="22"/>
+        </w:rPr>
+        <w:t>strings</w:t>
+      </w:r>
+      <w:proofErr w:type="spellEnd"/>
+      <w:r>
+        <w:rPr>
+          <w:rFonts w:asciiTheme="minorHAnsi" w:hAnsiTheme="minorHAnsi" w:cstheme="minorHAnsi"/>
+          <w:color w:val="0B465D"/>
+          <w:sz w:val="22"/>
+          <w:szCs w:val="22"/>
+        </w:rPr>
+        <w:t xml:space="preserve">, punto para los </w:t>
+      </w:r>
+      <w:proofErr w:type="spellStart"/>
+      <w:r>
+        <w:rPr>
+          <w:rFonts w:asciiTheme="minorHAnsi" w:hAnsiTheme="minorHAnsi" w:cstheme="minorHAnsi"/>
+          <w:color w:val="0B465D"/>
+          <w:sz w:val="22"/>
+          <w:szCs w:val="22"/>
+        </w:rPr>
+        <w:t>numeros</w:t>
+      </w:r>
+      <w:proofErr w:type="spellEnd"/>
+      <w:r>
+        <w:rPr>
+          <w:rFonts w:asciiTheme="minorHAnsi" w:hAnsiTheme="minorHAnsi" w:cstheme="minorHAnsi"/>
+          <w:color w:val="0B465D"/>
+          <w:sz w:val="22"/>
+          <w:szCs w:val="22"/>
+        </w:rPr>
+        <w:t xml:space="preserve"> con</w:t>
       </w:r>
       <w:r>
         <w:rPr>
@@ -843,6 +896,7 @@
           <w:lang w:val="es-AR" w:eastAsia="es-AR"/>
         </w:rPr>
       </w:pPr>
+      <w:proofErr w:type="spellStart"/>
       <w:r>
         <w:rPr>
           <w:rFonts w:ascii="var(--bs-font-monospace)" w:eastAsia="Times New Roman" w:hAnsi="var(--bs-font-monospace)" w:cs="Courier New"/>
@@ -853,6 +907,7 @@
         </w:rPr>
         <w:t>object</w:t>
       </w:r>
+      <w:proofErr w:type="spellEnd"/>
       <w:r>
         <w:rPr>
           <w:rFonts w:ascii="var(--bs-font-monospace)" w:eastAsia="Times New Roman" w:hAnsi="var(--bs-font-monospace)" w:cs="Courier New"/>
@@ -1048,6 +1103,7 @@
           <w:color w:val="BBBBBB"/>
         </w:rPr>
       </w:pPr>
+      <w:proofErr w:type="spellStart"/>
       <w:r>
         <w:rPr>
           <w:rStyle w:val="kr"/>
@@ -1056,6 +1112,7 @@
         </w:rPr>
         <w:t>object</w:t>
       </w:r>
+      <w:proofErr w:type="spellEnd"/>
       <w:r>
         <w:rPr>
           <w:rStyle w:val="w"/>
@@ -1115,6 +1172,7 @@
         </w:rPr>
         <w:t xml:space="preserve">   </w:t>
       </w:r>
+      <w:proofErr w:type="spellStart"/>
       <w:r>
         <w:rPr>
           <w:rStyle w:val="kr"/>
@@ -1123,6 +1181,7 @@
         </w:rPr>
         <w:t>method</w:t>
       </w:r>
+      <w:proofErr w:type="spellEnd"/>
       <w:r>
         <w:rPr>
           <w:rStyle w:val="w"/>
@@ -1182,6 +1241,7 @@
         </w:rPr>
         <w:t xml:space="preserve">      </w:t>
       </w:r>
+      <w:proofErr w:type="spellStart"/>
       <w:r>
         <w:rPr>
           <w:rStyle w:val="kr"/>
@@ -1190,6 +1250,7 @@
         </w:rPr>
         <w:t>return</w:t>
       </w:r>
+      <w:proofErr w:type="spellEnd"/>
       <w:r>
         <w:rPr>
           <w:rStyle w:val="w"/>
@@ -1204,7 +1265,61 @@
           <w:rFonts w:ascii="var(--bs-font-monospace)" w:hAnsi="var(--bs-font-monospace)"/>
           <w:color w:val="0B465D"/>
         </w:rPr>
-        <w:t>"pri pri pri"</w:t>
+        <w:t>"</w:t>
+      </w:r>
+      <w:proofErr w:type="spellStart"/>
+      <w:r>
+        <w:rPr>
+          <w:rStyle w:val="s"/>
+          <w:rFonts w:ascii="var(--bs-font-monospace)" w:hAnsi="var(--bs-font-monospace)"/>
+          <w:color w:val="0B465D"/>
+        </w:rPr>
+        <w:t>pri</w:t>
+      </w:r>
+      <w:proofErr w:type="spellEnd"/>
+      <w:r>
+        <w:rPr>
+          <w:rStyle w:val="s"/>
+          <w:rFonts w:ascii="var(--bs-font-monospace)" w:hAnsi="var(--bs-font-monospace)"/>
+          <w:color w:val="0B465D"/>
+        </w:rPr>
+        <w:t xml:space="preserve"> </w:t>
+      </w:r>
+      <w:proofErr w:type="spellStart"/>
+      <w:r>
+        <w:rPr>
+          <w:rStyle w:val="s"/>
+          <w:rFonts w:ascii="var(--bs-font-monospace)" w:hAnsi="var(--bs-font-monospace)"/>
+          <w:color w:val="0B465D"/>
+        </w:rPr>
+        <w:t>pri</w:t>
+      </w:r>
+      <w:proofErr w:type="spellEnd"/>
+      <w:r>
+        <w:rPr>
+          <w:rStyle w:val="s"/>
+          <w:rFonts w:ascii="var(--bs-font-monospace)" w:hAnsi="var(--bs-font-monospace)"/>
+          <w:color w:val="0B465D"/>
+        </w:rPr>
+        <w:t xml:space="preserve"> </w:t>
+      </w:r>
+      <w:proofErr w:type="spellStart"/>
+      <w:r>
+        <w:rPr>
+          <w:rStyle w:val="s"/>
+          <w:rFonts w:ascii="var(--bs-font-monospace)" w:hAnsi="var(--bs-font-monospace)"/>
+          <w:color w:val="0B465D"/>
+        </w:rPr>
+        <w:t>pri</w:t>
+      </w:r>
+      <w:proofErr w:type="spellEnd"/>
+      <w:r>
+        <w:rPr>
+          <w:rStyle w:val="s"/>
+          <w:rFonts w:ascii="var(--bs-font-monospace)" w:hAnsi="var(--bs-font-monospace)"/>
+          <w:color w:val="0B465D"/>
+        </w:rPr>
+        <w:t>"</w:t>
       </w:r>
     </w:p>
     <w:p>
@@ -1329,6 +1444,7 @@
           <w:szCs w:val="22"/>
         </w:rPr>
       </w:pPr>
+      <w:proofErr w:type="spellStart"/>
       <w:r>
         <w:rPr>
           <w:rFonts w:asciiTheme="minorHAnsi" w:hAnsiTheme="minorHAnsi" w:cstheme="minorHAnsi"/>
@@ -1336,7 +1452,17 @@
           <w:sz w:val="22"/>
           <w:szCs w:val="22"/>
         </w:rPr>
-        <w:t>si a un objeto no le decimos </w:t>
+        <w:t>si</w:t>
+      </w:r>
+      <w:proofErr w:type="spellEnd"/>
+      <w:r>
+        <w:rPr>
+          <w:rFonts w:asciiTheme="minorHAnsi" w:hAnsiTheme="minorHAnsi" w:cstheme="minorHAnsi"/>
+          <w:color w:val="0B465D"/>
+          <w:sz w:val="22"/>
+          <w:szCs w:val="22"/>
+        </w:rPr>
+        <w:t xml:space="preserve"> a un objeto no le decimos </w:t>
       </w:r>
       <w:r>
         <w:rPr>
@@ -1355,7 +1481,27 @@
           <w:sz w:val="22"/>
           <w:szCs w:val="22"/>
         </w:rPr>
-        <w:t> reaccionar ante un mensaje, y se lo envíamos igual, no lo entenderá y nuestro programa se romperá. Y la forma de evitar esto es declarando un </w:t>
+        <w:t xml:space="preserve"> reaccionar ante un mensaje, y se lo </w:t>
+      </w:r>
+      <w:proofErr w:type="spellStart"/>
+      <w:r>
+        <w:rPr>
+          <w:rFonts w:asciiTheme="minorHAnsi" w:hAnsiTheme="minorHAnsi" w:cstheme="minorHAnsi"/>
+          <w:color w:val="0B465D"/>
+          <w:sz w:val="22"/>
+          <w:szCs w:val="22"/>
+        </w:rPr>
+        <w:t>envíamos</w:t>
+      </w:r>
+      <w:proofErr w:type="spellEnd"/>
+      <w:r>
+        <w:rPr>
+          <w:rFonts w:asciiTheme="minorHAnsi" w:hAnsiTheme="minorHAnsi" w:cstheme="minorHAnsi"/>
+          <w:color w:val="0B465D"/>
+          <w:sz w:val="22"/>
+          <w:szCs w:val="22"/>
+        </w:rPr>
+        <w:t xml:space="preserve"> igual, no lo entenderá y nuestro programa se romperá. Y la forma de evitar esto es declarando un </w:t>
       </w:r>
       <w:r>
         <w:rPr>
@@ -1437,6 +1583,7 @@
           <w:lang w:val="es-AR" w:eastAsia="es-AR"/>
         </w:rPr>
       </w:pPr>
+      <w:proofErr w:type="spellStart"/>
       <w:r>
         <w:rPr>
           <w:rFonts w:ascii="var(--bs-font-monospace)" w:eastAsia="Times New Roman" w:hAnsi="var(--bs-font-monospace)" w:cs="Courier New"/>
@@ -1447,6 +1594,7 @@
         </w:rPr>
         <w:t>object</w:t>
       </w:r>
+      <w:proofErr w:type="spellEnd"/>
       <w:r>
         <w:rPr>
           <w:rFonts w:ascii="var(--bs-font-monospace)" w:eastAsia="Times New Roman" w:hAnsi="var(--bs-font-monospace)" w:cs="Courier New"/>
@@ -1536,6 +1684,7 @@
         </w:rPr>
         <w:t xml:space="preserve">  </w:t>
       </w:r>
+      <w:proofErr w:type="spellStart"/>
       <w:r>
         <w:rPr>
           <w:rFonts w:ascii="var(--bs-font-monospace)" w:eastAsia="Times New Roman" w:hAnsi="var(--bs-font-monospace)" w:cs="Courier New"/>
@@ -1546,6 +1695,7 @@
         </w:rPr>
         <w:t>var</w:t>
       </w:r>
+      <w:proofErr w:type="spellEnd"/>
       <w:r>
         <w:rPr>
           <w:rFonts w:ascii="var(--bs-font-monospace)" w:eastAsia="Times New Roman" w:hAnsi="var(--bs-font-monospace)" w:cs="Courier New"/>
@@ -1556,6 +1706,7 @@
         </w:rPr>
         <w:t xml:space="preserve"> </w:t>
       </w:r>
+      <w:proofErr w:type="spellStart"/>
       <w:r>
         <w:rPr>
           <w:rFonts w:ascii="var(--bs-font-monospace)" w:eastAsia="Times New Roman" w:hAnsi="var(--bs-font-monospace)" w:cs="Courier New"/>
@@ -1566,6 +1717,7 @@
         </w:rPr>
         <w:t>energia</w:t>
       </w:r>
+      <w:proofErr w:type="spellEnd"/>
       <w:r>
         <w:rPr>
           <w:rFonts w:ascii="var(--bs-font-monospace)" w:eastAsia="Times New Roman" w:hAnsi="var(--bs-font-monospace)" w:cs="Courier New"/>
@@ -1694,6 +1846,7 @@
         </w:rPr>
         <w:t xml:space="preserve">  </w:t>
       </w:r>
+      <w:proofErr w:type="spellStart"/>
       <w:r>
         <w:rPr>
           <w:rFonts w:ascii="var(--bs-font-monospace)" w:eastAsia="Times New Roman" w:hAnsi="var(--bs-font-monospace)" w:cs="Courier New"/>
@@ -1704,6 +1857,7 @@
         </w:rPr>
         <w:t>method</w:t>
       </w:r>
+      <w:proofErr w:type="spellEnd"/>
       <w:r>
         <w:rPr>
           <w:rFonts w:ascii="var(--bs-font-monospace)" w:eastAsia="Times New Roman" w:hAnsi="var(--bs-font-monospace)" w:cs="Courier New"/>
@@ -1714,15 +1868,27 @@
         </w:rPr>
         <w:t xml:space="preserve"> </w:t>
       </w:r>
-      <w:r>
-        <w:rPr>
-          <w:rFonts w:ascii="var(--bs-font-monospace)" w:eastAsia="Times New Roman" w:hAnsi="var(--bs-font-monospace)" w:cs="Courier New"/>
-          <w:color w:val="0B465D"/>
-          <w:sz w:val="20"/>
-          <w:szCs w:val="20"/>
-          <w:lang w:val="es-AR" w:eastAsia="es-AR"/>
-        </w:rPr>
-        <w:t>estaFeliz()</w:t>
+      <w:proofErr w:type="spellStart"/>
+      <w:r>
+        <w:rPr>
+          <w:rFonts w:ascii="var(--bs-font-monospace)" w:eastAsia="Times New Roman" w:hAnsi="var(--bs-font-monospace)" w:cs="Courier New"/>
+          <w:color w:val="0B465D"/>
+          <w:sz w:val="20"/>
+          <w:szCs w:val="20"/>
+          <w:lang w:val="es-AR" w:eastAsia="es-AR"/>
+        </w:rPr>
+        <w:t>estaFeliz</w:t>
+      </w:r>
+      <w:proofErr w:type="spellEnd"/>
+      <w:r>
+        <w:rPr>
+          <w:rFonts w:ascii="var(--bs-font-monospace)" w:eastAsia="Times New Roman" w:hAnsi="var(--bs-font-monospace)" w:cs="Courier New"/>
+          <w:color w:val="0B465D"/>
+          <w:sz w:val="20"/>
+          <w:szCs w:val="20"/>
+          <w:lang w:val="es-AR" w:eastAsia="es-AR"/>
+        </w:rPr>
+        <w:t>()</w:t>
       </w:r>
       <w:r>
         <w:rPr>
@@ -1793,6 +1959,7 @@
         </w:rPr>
         <w:t xml:space="preserve">     </w:t>
       </w:r>
+      <w:proofErr w:type="spellStart"/>
       <w:r>
         <w:rPr>
           <w:rFonts w:ascii="var(--bs-font-monospace)" w:eastAsia="Times New Roman" w:hAnsi="var(--bs-font-monospace)" w:cs="Courier New"/>
@@ -1803,6 +1970,7 @@
         </w:rPr>
         <w:t>return</w:t>
       </w:r>
+      <w:proofErr w:type="spellEnd"/>
       <w:r>
         <w:rPr>
           <w:rFonts w:ascii="var(--bs-font-monospace)" w:eastAsia="Times New Roman" w:hAnsi="var(--bs-font-monospace)" w:cs="Courier New"/>
@@ -1813,6 +1981,7 @@
         </w:rPr>
         <w:t xml:space="preserve"> </w:t>
       </w:r>
+      <w:proofErr w:type="spellStart"/>
       <w:r>
         <w:rPr>
           <w:rFonts w:ascii="var(--bs-font-monospace)" w:eastAsia="Times New Roman" w:hAnsi="var(--bs-font-monospace)" w:cs="Courier New"/>
@@ -1823,6 +1992,7 @@
         </w:rPr>
         <w:t>energia</w:t>
       </w:r>
+      <w:proofErr w:type="spellEnd"/>
       <w:r>
         <w:rPr>
           <w:rFonts w:ascii="var(--bs-font-monospace)" w:eastAsia="Times New Roman" w:hAnsi="var(--bs-font-monospace)" w:cs="Courier New"/>
@@ -2145,7 +2315,27 @@
           <w:sz w:val="22"/>
           <w:szCs w:val="22"/>
         </w:rPr>
-        <w:t>. No existe ningún metodo llamado</w:t>
+        <w:t xml:space="preserve">. No existe ningún </w:t>
+      </w:r>
+      <w:proofErr w:type="spellStart"/>
+      <w:r>
+        <w:rPr>
+          <w:rFonts w:asciiTheme="minorHAnsi" w:hAnsiTheme="minorHAnsi" w:cstheme="minorHAnsi"/>
+          <w:color w:val="0B465D"/>
+          <w:sz w:val="22"/>
+          <w:szCs w:val="22"/>
+        </w:rPr>
+        <w:t>metodo</w:t>
+      </w:r>
+      <w:proofErr w:type="spellEnd"/>
+      <w:r>
+        <w:rPr>
+          <w:rFonts w:asciiTheme="minorHAnsi" w:hAnsiTheme="minorHAnsi" w:cstheme="minorHAnsi"/>
+          <w:color w:val="0B465D"/>
+          <w:sz w:val="22"/>
+          <w:szCs w:val="22"/>
+        </w:rPr>
+        <w:t xml:space="preserve"> llamado</w:t>
       </w:r>
       <w:r>
         <w:rPr>
@@ -2197,6 +2387,7 @@
         </w:rPr>
         <w:t> </w:t>
       </w:r>
+      <w:proofErr w:type="spellStart"/>
       <w:r>
         <w:rPr>
           <w:rStyle w:val="CdigoHTML"/>
@@ -2206,7 +2397,19 @@
           <w:szCs w:val="21"/>
           <w:shd w:val="clear" w:color="auto" w:fill="F4F6FB"/>
         </w:rPr>
-        <w:t>energia(valor)</w:t>
+        <w:t>energia</w:t>
+      </w:r>
+      <w:proofErr w:type="spellEnd"/>
+      <w:r>
+        <w:rPr>
+          <w:rStyle w:val="CdigoHTML"/>
+          <w:rFonts w:ascii="var(--bs-font-monospace)" w:eastAsiaTheme="minorHAnsi" w:hAnsi="var(--bs-font-monospace)"/>
+          <w:color w:val="3498DB"/>
+          <w:sz w:val="21"/>
+          <w:szCs w:val="21"/>
+          <w:shd w:val="clear" w:color="auto" w:fill="F4F6FB"/>
+        </w:rPr>
+        <w:t>(valor)</w:t>
       </w:r>
       <w:r>
         <w:rPr>
@@ -2316,6 +2519,7 @@
         </w:rPr>
         <w:t>Comúnmente se los denomina </w:t>
       </w:r>
+      <w:proofErr w:type="spellStart"/>
       <w:r>
         <w:rPr>
           <w:rFonts w:asciiTheme="minorHAnsi" w:hAnsiTheme="minorHAnsi" w:cstheme="minorHAnsi"/>
@@ -2326,6 +2530,7 @@
         </w:rPr>
         <w:t>accessors</w:t>
       </w:r>
+      <w:proofErr w:type="spellEnd"/>
       <w:r>
         <w:rPr>
           <w:rFonts w:asciiTheme="minorHAnsi" w:hAnsiTheme="minorHAnsi" w:cstheme="minorHAnsi"/>
@@ -2354,6 +2559,7 @@
           <w:color w:val="BBBBBB"/>
         </w:rPr>
       </w:pPr>
+      <w:proofErr w:type="spellStart"/>
       <w:r>
         <w:rPr>
           <w:rStyle w:val="kr"/>
@@ -2362,6 +2568,7 @@
         </w:rPr>
         <w:t>object</w:t>
       </w:r>
+      <w:proofErr w:type="spellEnd"/>
       <w:r>
         <w:rPr>
           <w:rStyle w:val="w"/>
@@ -2421,6 +2628,7 @@
         </w:rPr>
         <w:t xml:space="preserve">  </w:t>
       </w:r>
+      <w:proofErr w:type="spellStart"/>
       <w:r>
         <w:rPr>
           <w:rStyle w:val="kr"/>
@@ -2429,6 +2637,7 @@
         </w:rPr>
         <w:t>var</w:t>
       </w:r>
+      <w:proofErr w:type="spellEnd"/>
       <w:r>
         <w:rPr>
           <w:rStyle w:val="w"/>
@@ -2437,6 +2646,7 @@
         </w:rPr>
         <w:t xml:space="preserve"> </w:t>
       </w:r>
+      <w:proofErr w:type="spellStart"/>
       <w:r>
         <w:rPr>
           <w:rStyle w:val="kv"/>
@@ -2445,6 +2655,7 @@
         </w:rPr>
         <w:t>energia</w:t>
       </w:r>
+      <w:proofErr w:type="spellEnd"/>
       <w:r>
         <w:rPr>
           <w:rStyle w:val="w"/>
@@ -2504,6 +2715,7 @@
         </w:rPr>
         <w:t xml:space="preserve">  </w:t>
       </w:r>
+      <w:proofErr w:type="spellStart"/>
       <w:r>
         <w:rPr>
           <w:rStyle w:val="kr"/>
@@ -2512,6 +2724,7 @@
         </w:rPr>
         <w:t>var</w:t>
       </w:r>
+      <w:proofErr w:type="spellEnd"/>
       <w:r>
         <w:rPr>
           <w:rStyle w:val="w"/>
@@ -2625,6 +2838,7 @@
         </w:rPr>
         <w:t xml:space="preserve"> </w:t>
       </w:r>
+      <w:proofErr w:type="spellStart"/>
       <w:r>
         <w:rPr>
           <w:rStyle w:val="CdigoHTML"/>
@@ -2632,7 +2846,17 @@
           <w:color w:val="0B465D"/>
           <w:lang w:val="en-US"/>
         </w:rPr>
-        <w:t>energia()</w:t>
+        <w:t>energia</w:t>
+      </w:r>
+      <w:proofErr w:type="spellEnd"/>
+      <w:r>
+        <w:rPr>
+          <w:rStyle w:val="CdigoHTML"/>
+          <w:rFonts w:ascii="var(--bs-font-monospace)" w:hAnsi="var(--bs-font-monospace)"/>
+          <w:color w:val="0B465D"/>
+          <w:lang w:val="en-US"/>
+        </w:rPr>
+        <w:t>()</w:t>
       </w:r>
       <w:r>
         <w:rPr>
@@ -2699,6 +2923,7 @@
         </w:rPr>
         <w:t xml:space="preserve"> </w:t>
       </w:r>
+      <w:proofErr w:type="spellStart"/>
       <w:r>
         <w:rPr>
           <w:rStyle w:val="kv"/>
@@ -2708,6 +2933,7 @@
         </w:rPr>
         <w:t>energia</w:t>
       </w:r>
+      <w:proofErr w:type="spellEnd"/>
     </w:p>
     <w:p>
       <w:pPr>
@@ -2814,6 +3040,7 @@
         </w:rPr>
         <w:t xml:space="preserve"> </w:t>
       </w:r>
+      <w:proofErr w:type="spellStart"/>
       <w:r>
         <w:rPr>
           <w:rStyle w:val="CdigoHTML"/>
@@ -2821,7 +3048,17 @@
           <w:color w:val="0B465D"/>
           <w:lang w:val="en-US"/>
         </w:rPr>
-        <w:t>energia()</w:t>
+        <w:t>energia</w:t>
+      </w:r>
+      <w:proofErr w:type="spellEnd"/>
+      <w:r>
+        <w:rPr>
+          <w:rStyle w:val="CdigoHTML"/>
+          <w:rFonts w:ascii="var(--bs-font-monospace)" w:hAnsi="var(--bs-font-monospace)"/>
+          <w:color w:val="0B465D"/>
+          <w:lang w:val="en-US"/>
+        </w:rPr>
+        <w:t>()</w:t>
       </w:r>
       <w:r>
         <w:rPr>
@@ -2858,60 +3095,56 @@
           <w:rStyle w:val="w"/>
           <w:rFonts w:ascii="var(--bs-font-monospace)" w:hAnsi="var(--bs-font-monospace)"/>
           <w:color w:val="BBBBBB"/>
+        </w:rPr>
+      </w:pPr>
+      <w:r>
+        <w:rPr>
+          <w:rStyle w:val="w"/>
+          <w:rFonts w:ascii="var(--bs-font-monospace)" w:hAnsi="var(--bs-font-monospace)"/>
+          <w:color w:val="BBBBBB"/>
           <w:lang w:val="en-US"/>
         </w:rPr>
-      </w:pPr>
+        <w:t xml:space="preserve">      </w:t>
+      </w:r>
+      <w:proofErr w:type="spellStart"/>
+      <w:r>
+        <w:rPr>
+          <w:rStyle w:val="kv"/>
+          <w:rFonts w:ascii="var(--bs-font-monospace)" w:hAnsi="var(--bs-font-monospace)"/>
+          <w:color w:val="0B465D"/>
+        </w:rPr>
+        <w:t>energia</w:t>
+      </w:r>
+      <w:proofErr w:type="spellEnd"/>
       <w:r>
         <w:rPr>
           <w:rStyle w:val="w"/>
           <w:rFonts w:ascii="var(--bs-font-monospace)" w:hAnsi="var(--bs-font-monospace)"/>
           <w:color w:val="BBBBBB"/>
-          <w:lang w:val="en-US"/>
-        </w:rPr>
-        <w:t xml:space="preserve">      </w:t>
+        </w:rPr>
+        <w:t xml:space="preserve"> </w:t>
+      </w:r>
+      <w:r>
+        <w:rPr>
+          <w:rStyle w:val="CdigoHTML"/>
+          <w:rFonts w:ascii="var(--bs-font-monospace)" w:hAnsi="var(--bs-font-monospace)"/>
+          <w:color w:val="0B465D"/>
+        </w:rPr>
+        <w:t>=</w:t>
+      </w:r>
+      <w:r>
+        <w:rPr>
+          <w:rStyle w:val="w"/>
+          <w:rFonts w:ascii="var(--bs-font-monospace)" w:hAnsi="var(--bs-font-monospace)"/>
+          <w:color w:val="BBBBBB"/>
+        </w:rPr>
+        <w:t xml:space="preserve"> </w:t>
       </w:r>
       <w:r>
         <w:rPr>
           <w:rStyle w:val="kv"/>
           <w:rFonts w:ascii="var(--bs-font-monospace)" w:hAnsi="var(--bs-font-monospace)"/>
           <w:color w:val="0B465D"/>
-          <w:lang w:val="en-US"/>
-        </w:rPr>
-        <w:t>energia</w:t>
-      </w:r>
-      <w:r>
-        <w:rPr>
-          <w:rStyle w:val="w"/>
-          <w:rFonts w:ascii="var(--bs-font-monospace)" w:hAnsi="var(--bs-font-monospace)"/>
-          <w:color w:val="BBBBBB"/>
-          <w:lang w:val="en-US"/>
-        </w:rPr>
-        <w:t xml:space="preserve"> </w:t>
-      </w:r>
-      <w:r>
-        <w:rPr>
-          <w:rStyle w:val="CdigoHTML"/>
-          <w:rFonts w:ascii="var(--bs-font-monospace)" w:hAnsi="var(--bs-font-monospace)"/>
-          <w:color w:val="0B465D"/>
-          <w:lang w:val="en-US"/>
-        </w:rPr>
-        <w:t>=</w:t>
-      </w:r>
-      <w:r>
-        <w:rPr>
-          <w:rStyle w:val="w"/>
-          <w:rFonts w:ascii="var(--bs-font-monospace)" w:hAnsi="var(--bs-font-monospace)"/>
-          <w:color w:val="BBBBBB"/>
-          <w:lang w:val="en-US"/>
-        </w:rPr>
-        <w:t xml:space="preserve"> </w:t>
-      </w:r>
-      <w:r>
-        <w:rPr>
-          <w:rStyle w:val="kv"/>
-          <w:rFonts w:ascii="var(--bs-font-monospace)" w:hAnsi="var(--bs-font-monospace)"/>
-          <w:color w:val="0B465D"/>
-          <w:lang w:val="en-US"/>
         </w:rPr>
         <w:t>5</w:t>
       </w:r>
@@ -2939,7 +3172,6 @@
           <w:rStyle w:val="w"/>
           <w:rFonts w:ascii="var(--bs-font-monospace)" w:hAnsi="var(--bs-font-monospace)"/>
           <w:color w:val="BBBBBB"/>
-          <w:lang w:val="en-US"/>
         </w:rPr>
         <w:t xml:space="preserve">   </w:t>
       </w:r>
@@ -3012,6 +3244,7 @@
         </w:rPr>
         <w:t xml:space="preserve">El primer método es un </w:t>
       </w:r>
+      <w:proofErr w:type="spellStart"/>
       <w:r>
         <w:rPr>
           <w:rFonts w:asciiTheme="minorHAnsi" w:hAnsiTheme="minorHAnsi" w:cstheme="minorHAnsi"/>
@@ -3022,6 +3255,7 @@
         </w:rPr>
         <w:t>getter</w:t>
       </w:r>
+      <w:proofErr w:type="spellEnd"/>
       <w:r>
         <w:rPr>
           <w:rFonts w:asciiTheme="minorHAnsi" w:hAnsiTheme="minorHAnsi" w:cstheme="minorHAnsi"/>
@@ -3155,6 +3389,7 @@
         </w:rPr>
         <w:t xml:space="preserve">   </w:t>
       </w:r>
+      <w:proofErr w:type="spellStart"/>
       <w:r>
         <w:rPr>
           <w:rStyle w:val="kr"/>
@@ -3163,6 +3398,7 @@
         </w:rPr>
         <w:t>method</w:t>
       </w:r>
+      <w:proofErr w:type="spellEnd"/>
       <w:r>
         <w:rPr>
           <w:rStyle w:val="w"/>
@@ -3171,13 +3407,23 @@
         </w:rPr>
         <w:t xml:space="preserve"> </w:t>
       </w:r>
+      <w:proofErr w:type="spellStart"/>
       <w:r>
         <w:rPr>
           <w:rStyle w:val="CdigoHTML"/>
           <w:rFonts w:ascii="var(--bs-font-monospace)" w:hAnsi="var(--bs-font-monospace)"/>
           <w:color w:val="0B465D"/>
         </w:rPr>
-        <w:t>energia(valor)</w:t>
+        <w:t>energia</w:t>
+      </w:r>
+      <w:proofErr w:type="spellEnd"/>
+      <w:r>
+        <w:rPr>
+          <w:rStyle w:val="CdigoHTML"/>
+          <w:rFonts w:ascii="var(--bs-font-monospace)" w:hAnsi="var(--bs-font-monospace)"/>
+          <w:color w:val="0B465D"/>
+        </w:rPr>
+        <w:t>(valor)</w:t>
       </w:r>
       <w:r>
         <w:rPr>
@@ -3222,6 +3468,7 @@
         </w:rPr>
         <w:t xml:space="preserve">      </w:t>
       </w:r>
+      <w:proofErr w:type="spellStart"/>
       <w:r>
         <w:rPr>
           <w:rStyle w:val="kv"/>
@@ -3230,6 +3477,7 @@
         </w:rPr>
         <w:t>energia</w:t>
       </w:r>
+      <w:proofErr w:type="spellEnd"/>
       <w:r>
         <w:rPr>
           <w:rStyle w:val="w"/>
@@ -3364,6 +3612,7 @@
         </w:rPr>
         <w:t> </w:t>
       </w:r>
+      <w:proofErr w:type="spellStart"/>
       <w:r>
         <w:rPr>
           <w:rStyle w:val="CdigoHTML"/>
@@ -3376,6 +3625,7 @@
         </w:rPr>
         <w:t>energia</w:t>
       </w:r>
+      <w:proofErr w:type="spellEnd"/>
       <w:r>
         <w:rPr>
           <w:rFonts w:ascii="Lato" w:hAnsi="Lato"/>
@@ -3541,6 +3791,7 @@
         </w:rPr>
         <w:t> </w:t>
       </w:r>
+      <w:proofErr w:type="spellStart"/>
       <w:r>
         <w:rPr>
           <w:rStyle w:val="CdigoHTML"/>
@@ -3552,6 +3803,7 @@
         </w:rPr>
         <w:t>energia</w:t>
       </w:r>
+      <w:proofErr w:type="spellEnd"/>
       <w:r>
         <w:rPr>
           <w:rFonts w:ascii="Lato" w:hAnsi="Lato"/>
@@ -3781,6 +4033,7 @@
         </w:rPr>
         <w:t> </w:t>
       </w:r>
+      <w:proofErr w:type="spellStart"/>
       <w:r>
         <w:rPr>
           <w:rStyle w:val="CdigoHTML"/>
@@ -3793,6 +4046,7 @@
         </w:rPr>
         <w:t>self</w:t>
       </w:r>
+      <w:proofErr w:type="spellEnd"/>
       <w:r>
         <w:rPr>
           <w:rFonts w:ascii="Lato" w:hAnsi="Lato"/>
@@ -3859,6 +4113,7 @@
         </w:rPr>
         <w:t xml:space="preserve">  </w:t>
       </w:r>
+      <w:proofErr w:type="spellStart"/>
       <w:r>
         <w:rPr>
           <w:rFonts w:ascii="var(--bs-font-monospace)" w:eastAsia="Times New Roman" w:hAnsi="var(--bs-font-monospace)" w:cs="Courier New"/>
@@ -3869,6 +4124,7 @@
         </w:rPr>
         <w:t>method</w:t>
       </w:r>
+      <w:proofErr w:type="spellEnd"/>
       <w:r>
         <w:rPr>
           <w:rFonts w:ascii="var(--bs-font-monospace)" w:eastAsia="Times New Roman" w:hAnsi="var(--bs-font-monospace)" w:cs="Courier New"/>
@@ -3879,15 +4135,27 @@
         </w:rPr>
         <w:t xml:space="preserve"> </w:t>
       </w:r>
-      <w:r>
-        <w:rPr>
-          <w:rFonts w:ascii="var(--bs-font-monospace)" w:eastAsia="Times New Roman" w:hAnsi="var(--bs-font-monospace)" w:cs="Courier New"/>
-          <w:color w:val="0B465D"/>
-          <w:sz w:val="20"/>
-          <w:szCs w:val="20"/>
-          <w:lang w:val="es-AR" w:eastAsia="es-AR"/>
-        </w:rPr>
-        <w:t>volarHacia(destino)</w:t>
+      <w:proofErr w:type="spellStart"/>
+      <w:r>
+        <w:rPr>
+          <w:rFonts w:ascii="var(--bs-font-monospace)" w:eastAsia="Times New Roman" w:hAnsi="var(--bs-font-monospace)" w:cs="Courier New"/>
+          <w:color w:val="0B465D"/>
+          <w:sz w:val="20"/>
+          <w:szCs w:val="20"/>
+          <w:lang w:val="es-AR" w:eastAsia="es-AR"/>
+        </w:rPr>
+        <w:t>volarHacia</w:t>
+      </w:r>
+      <w:proofErr w:type="spellEnd"/>
+      <w:r>
+        <w:rPr>
+          <w:rFonts w:ascii="var(--bs-font-monospace)" w:eastAsia="Times New Roman" w:hAnsi="var(--bs-font-monospace)" w:cs="Courier New"/>
+          <w:color w:val="0B465D"/>
+          <w:sz w:val="20"/>
+          <w:szCs w:val="20"/>
+          <w:lang w:val="es-AR" w:eastAsia="es-AR"/>
+        </w:rPr>
+        <w:t>(destino)</w:t>
       </w:r>
       <w:r>
         <w:rPr>
@@ -3958,6 +4226,7 @@
         </w:rPr>
         <w:t xml:space="preserve">    </w:t>
       </w:r>
+      <w:proofErr w:type="spellStart"/>
       <w:r>
         <w:rPr>
           <w:rFonts w:ascii="var(--bs-font-monospace)" w:eastAsia="Times New Roman" w:hAnsi="var(--bs-font-monospace)" w:cs="Courier New"/>
@@ -3968,6 +4237,7 @@
         </w:rPr>
         <w:t>energia</w:t>
       </w:r>
+      <w:proofErr w:type="spellEnd"/>
       <w:r>
         <w:rPr>
           <w:rFonts w:ascii="var(--bs-font-monospace)" w:eastAsia="Times New Roman" w:hAnsi="var(--bs-font-monospace)" w:cs="Courier New"/>
@@ -3998,6 +4268,7 @@
         </w:rPr>
         <w:t xml:space="preserve"> </w:t>
       </w:r>
+      <w:proofErr w:type="spellStart"/>
       <w:r>
         <w:rPr>
           <w:rFonts w:ascii="var(--bs-font-monospace)" w:eastAsia="Times New Roman" w:hAnsi="var(--bs-font-monospace)" w:cs="Courier New"/>
@@ -4008,6 +4279,7 @@
         </w:rPr>
         <w:t>energia</w:t>
       </w:r>
+      <w:proofErr w:type="spellEnd"/>
       <w:r>
         <w:rPr>
           <w:rFonts w:ascii="var(--bs-font-monospace)" w:eastAsia="Times New Roman" w:hAnsi="var(--bs-font-monospace)" w:cs="Courier New"/>
@@ -4038,15 +4310,27 @@
         </w:rPr>
         <w:t xml:space="preserve"> </w:t>
       </w:r>
-      <w:r>
-        <w:rPr>
-          <w:rFonts w:ascii="var(--bs-font-monospace)" w:eastAsia="Times New Roman" w:hAnsi="var(--bs-font-monospace)" w:cs="Courier New"/>
-          <w:color w:val="0B465D"/>
-          <w:sz w:val="20"/>
-          <w:szCs w:val="20"/>
-          <w:lang w:val="es-AR" w:eastAsia="es-AR"/>
-        </w:rPr>
-        <w:t>self.distancia(destino)</w:t>
+      <w:proofErr w:type="spellStart"/>
+      <w:r>
+        <w:rPr>
+          <w:rFonts w:ascii="var(--bs-font-monospace)" w:eastAsia="Times New Roman" w:hAnsi="var(--bs-font-monospace)" w:cs="Courier New"/>
+          <w:color w:val="0B465D"/>
+          <w:sz w:val="20"/>
+          <w:szCs w:val="20"/>
+          <w:lang w:val="es-AR" w:eastAsia="es-AR"/>
+        </w:rPr>
+        <w:t>self.distancia</w:t>
+      </w:r>
+      <w:proofErr w:type="spellEnd"/>
+      <w:r>
+        <w:rPr>
+          <w:rFonts w:ascii="var(--bs-font-monospace)" w:eastAsia="Times New Roman" w:hAnsi="var(--bs-font-monospace)" w:cs="Courier New"/>
+          <w:color w:val="0B465D"/>
+          <w:sz w:val="20"/>
+          <w:szCs w:val="20"/>
+          <w:lang w:val="es-AR" w:eastAsia="es-AR"/>
+        </w:rPr>
+        <w:t>(destino)</w:t>
       </w:r>
       <w:r>
         <w:rPr>
@@ -4515,6 +4799,7 @@
           <w:color w:val="BBBBBB"/>
         </w:rPr>
       </w:pPr>
+      <w:proofErr w:type="spellStart"/>
       <w:r>
         <w:rPr>
           <w:rStyle w:val="kv"/>
@@ -4529,7 +4814,34 @@
           <w:rFonts w:ascii="var(--bs-font-monospace)" w:hAnsi="var(--bs-font-monospace)"/>
           <w:color w:val="0B465D"/>
         </w:rPr>
-        <w:t>.capitalize().size()</w:t>
+        <w:t>.capitalize</w:t>
+      </w:r>
+      <w:proofErr w:type="spellEnd"/>
+      <w:r>
+        <w:rPr>
+          <w:rStyle w:val="CdigoHTML"/>
+          <w:rFonts w:ascii="var(--bs-font-monospace)" w:hAnsi="var(--bs-font-monospace)"/>
+          <w:color w:val="0B465D"/>
+        </w:rPr>
+        <w:t>().</w:t>
+      </w:r>
+      <w:proofErr w:type="spellStart"/>
+      <w:r>
+        <w:rPr>
+          <w:rStyle w:val="CdigoHTML"/>
+          <w:rFonts w:ascii="var(--bs-font-monospace)" w:hAnsi="var(--bs-font-monospace)"/>
+          <w:color w:val="0B465D"/>
+        </w:rPr>
+        <w:t>size</w:t>
+      </w:r>
+      <w:proofErr w:type="spellEnd"/>
+      <w:r>
+        <w:rPr>
+          <w:rStyle w:val="CdigoHTML"/>
+          <w:rFonts w:ascii="var(--bs-font-monospace)" w:hAnsi="var(--bs-font-monospace)"/>
+          <w:color w:val="0B465D"/>
+        </w:rPr>
+        <w:t>()</w:t>
       </w:r>
     </w:p>
     <w:p>
@@ -4627,6 +4939,7 @@
         </w:rPr>
         <w:t xml:space="preserve"> </w:t>
       </w:r>
+      <w:proofErr w:type="spellStart"/>
       <w:r>
         <w:rPr>
           <w:rStyle w:val="kv"/>
@@ -4635,6 +4948,7 @@
         </w:rPr>
         <w:t>implicita</w:t>
       </w:r>
+      <w:proofErr w:type="spellEnd"/>
       <w:r>
         <w:rPr>
           <w:rStyle w:val="w"/>
@@ -4803,15 +5117,49 @@
           <w:lang w:val="es-AR" w:eastAsia="es-AR"/>
         </w:rPr>
       </w:pPr>
-      <w:r>
-        <w:rPr>
-          <w:rFonts w:ascii="var(--bs-font-monospace)" w:eastAsia="Times New Roman" w:hAnsi="var(--bs-font-monospace)" w:cs="Courier New"/>
-          <w:color w:val="0B465D"/>
-          <w:sz w:val="20"/>
-          <w:szCs w:val="20"/>
-          <w:lang w:val="es-AR" w:eastAsia="es-AR"/>
-        </w:rPr>
-        <w:t>const otroSaludo = “buen día”</w:t>
+      <w:proofErr w:type="spellStart"/>
+      <w:r>
+        <w:rPr>
+          <w:rFonts w:ascii="var(--bs-font-monospace)" w:eastAsia="Times New Roman" w:hAnsi="var(--bs-font-monospace)" w:cs="Courier New"/>
+          <w:color w:val="0B465D"/>
+          <w:sz w:val="20"/>
+          <w:szCs w:val="20"/>
+          <w:lang w:val="es-AR" w:eastAsia="es-AR"/>
+        </w:rPr>
+        <w:t>const</w:t>
+      </w:r>
+      <w:proofErr w:type="spellEnd"/>
+      <w:r>
+        <w:rPr>
+          <w:rFonts w:ascii="var(--bs-font-monospace)" w:eastAsia="Times New Roman" w:hAnsi="var(--bs-font-monospace)" w:cs="Courier New"/>
+          <w:color w:val="0B465D"/>
+          <w:sz w:val="20"/>
+          <w:szCs w:val="20"/>
+          <w:lang w:val="es-AR" w:eastAsia="es-AR"/>
+        </w:rPr>
+        <w:t xml:space="preserve"> </w:t>
+      </w:r>
+      <w:proofErr w:type="spellStart"/>
+      <w:r>
+        <w:rPr>
+          <w:rFonts w:ascii="var(--bs-font-monospace)" w:eastAsia="Times New Roman" w:hAnsi="var(--bs-font-monospace)" w:cs="Courier New"/>
+          <w:color w:val="0B465D"/>
+          <w:sz w:val="20"/>
+          <w:szCs w:val="20"/>
+          <w:lang w:val="es-AR" w:eastAsia="es-AR"/>
+        </w:rPr>
+        <w:t>otroSaludo</w:t>
+      </w:r>
+      <w:proofErr w:type="spellEnd"/>
+      <w:r>
+        <w:rPr>
+          <w:rFonts w:ascii="var(--bs-font-monospace)" w:eastAsia="Times New Roman" w:hAnsi="var(--bs-font-monospace)" w:cs="Courier New"/>
+          <w:color w:val="0B465D"/>
+          <w:sz w:val="20"/>
+          <w:szCs w:val="20"/>
+          <w:lang w:val="es-AR" w:eastAsia="es-AR"/>
+        </w:rPr>
+        <w:t xml:space="preserve"> = “buen día”</w:t>
       </w:r>
     </w:p>
     <w:p>
@@ -5470,15 +5818,27 @@
           <w:lang w:val="es-AR" w:eastAsia="es-AR"/>
         </w:rPr>
       </w:pPr>
-      <w:r>
-        <w:rPr>
-          <w:rFonts w:ascii="var(--bs-font-monospace)" w:eastAsia="Times New Roman" w:hAnsi="var(--bs-font-monospace)" w:cs="Courier New"/>
-          <w:color w:val="0B465D"/>
-          <w:sz w:val="20"/>
-          <w:szCs w:val="20"/>
-          <w:lang w:val="es-AR" w:eastAsia="es-AR"/>
-        </w:rPr>
-        <w:t>object biblioteca{</w:t>
+      <w:proofErr w:type="spellStart"/>
+      <w:r>
+        <w:rPr>
+          <w:rFonts w:ascii="var(--bs-font-monospace)" w:eastAsia="Times New Roman" w:hAnsi="var(--bs-font-monospace)" w:cs="Courier New"/>
+          <w:color w:val="0B465D"/>
+          <w:sz w:val="20"/>
+          <w:szCs w:val="20"/>
+          <w:lang w:val="es-AR" w:eastAsia="es-AR"/>
+        </w:rPr>
+        <w:t>object</w:t>
+      </w:r>
+      <w:proofErr w:type="spellEnd"/>
+      <w:r>
+        <w:rPr>
+          <w:rFonts w:ascii="var(--bs-font-monospace)" w:eastAsia="Times New Roman" w:hAnsi="var(--bs-font-monospace)" w:cs="Courier New"/>
+          <w:color w:val="0B465D"/>
+          <w:sz w:val="20"/>
+          <w:szCs w:val="20"/>
+          <w:lang w:val="es-AR" w:eastAsia="es-AR"/>
+        </w:rPr>
+        <w:t xml:space="preserve"> biblioteca{</w:t>
       </w:r>
     </w:p>
     <w:p>
@@ -5527,7 +5887,93 @@
           <w:szCs w:val="20"/>
           <w:lang w:val="es-AR" w:eastAsia="es-AR"/>
         </w:rPr>
-        <w:t xml:space="preserve">  var juegos</w:t>
+        <w:t xml:space="preserve">  </w:t>
+      </w:r>
+      <w:proofErr w:type="spellStart"/>
+      <w:r>
+        <w:rPr>
+          <w:rFonts w:ascii="var(--bs-font-monospace)" w:eastAsia="Times New Roman" w:hAnsi="var(--bs-font-monospace)" w:cs="Courier New"/>
+          <w:color w:val="0B465D"/>
+          <w:sz w:val="20"/>
+          <w:szCs w:val="20"/>
+          <w:lang w:val="es-AR" w:eastAsia="es-AR"/>
+        </w:rPr>
+        <w:t>var</w:t>
+      </w:r>
+      <w:proofErr w:type="spellEnd"/>
+      <w:r>
+        <w:rPr>
+          <w:rFonts w:ascii="var(--bs-font-monospace)" w:eastAsia="Times New Roman" w:hAnsi="var(--bs-font-monospace)" w:cs="Courier New"/>
+          <w:color w:val="0B465D"/>
+          <w:sz w:val="20"/>
+          <w:szCs w:val="20"/>
+          <w:lang w:val="es-AR" w:eastAsia="es-AR"/>
+        </w:rPr>
+        <w:t xml:space="preserve"> juegos</w:t>
+      </w:r>
+      <w:r>
+        <w:rPr>
+          <w:rFonts w:ascii="var(--bs-font-monospace)" w:eastAsia="Times New Roman" w:hAnsi="var(--bs-font-monospace)" w:cs="Courier New"/>
+          <w:color w:val="0B465D"/>
+          <w:sz w:val="20"/>
+          <w:szCs w:val="20"/>
+          <w:lang w:val="es-AR" w:eastAsia="es-AR"/>
+        </w:rPr>
+        <w:t xml:space="preserve"> = </w:t>
+      </w:r>
+      <w:r>
+        <w:rPr>
+          <w:rFonts w:ascii="var(--bs-font-monospace)" w:eastAsia="Times New Roman" w:hAnsi="var(--bs-font-monospace)" w:cs="Courier New"/>
+          <w:color w:val="0B465D"/>
+          <w:sz w:val="20"/>
+          <w:szCs w:val="20"/>
+          <w:lang w:val="es-AR" w:eastAsia="es-AR"/>
+        </w:rPr>
+        <w:t>[</w:t>
+      </w:r>
+      <w:proofErr w:type="spellStart"/>
+      <w:r>
+        <w:rPr>
+          <w:rFonts w:ascii="var(--bs-font-monospace)" w:eastAsia="Times New Roman" w:hAnsi="var(--bs-font-monospace)" w:cs="Courier New"/>
+          <w:color w:val="0B465D"/>
+          <w:sz w:val="20"/>
+          <w:szCs w:val="20"/>
+          <w:lang w:val="es-AR" w:eastAsia="es-AR"/>
+        </w:rPr>
+        <w:t>timbaElLeon</w:t>
+      </w:r>
+      <w:proofErr w:type="spellEnd"/>
+      <w:r>
+        <w:rPr>
+          <w:rFonts w:ascii="var(--bs-font-monospace)" w:eastAsia="Times New Roman" w:hAnsi="var(--bs-font-monospace)" w:cs="Courier New"/>
+          <w:color w:val="0B465D"/>
+          <w:sz w:val="20"/>
+          <w:szCs w:val="20"/>
+          <w:lang w:val="es-AR" w:eastAsia="es-AR"/>
+        </w:rPr>
+        <w:t xml:space="preserve">, </w:t>
+      </w:r>
+      <w:proofErr w:type="spellStart"/>
+      <w:r>
+        <w:rPr>
+          <w:rFonts w:ascii="var(--bs-font-monospace)" w:eastAsia="Times New Roman" w:hAnsi="var(--bs-font-monospace)" w:cs="Courier New"/>
+          <w:color w:val="0B465D"/>
+          <w:sz w:val="20"/>
+          <w:szCs w:val="20"/>
+          <w:lang w:val="es-AR" w:eastAsia="es-AR"/>
+        </w:rPr>
+        <w:t>carlosDuty</w:t>
+      </w:r>
+      <w:proofErr w:type="spellEnd"/>
+      <w:r>
+        <w:rPr>
+          <w:rFonts w:ascii="var(--bs-font-monospace)" w:eastAsia="Times New Roman" w:hAnsi="var(--bs-font-monospace)" w:cs="Courier New"/>
+          <w:color w:val="0B465D"/>
+          <w:sz w:val="20"/>
+          <w:szCs w:val="20"/>
+          <w:lang w:val="es-AR" w:eastAsia="es-AR"/>
+        </w:rPr>
+        <w:t>]</w:t>
       </w:r>
     </w:p>
     <w:p>
@@ -5625,7 +6071,29 @@
           <w:szCs w:val="20"/>
           <w:lang w:val="es-AR" w:eastAsia="es-AR"/>
         </w:rPr>
-        <w:t xml:space="preserve">  method juegos(){</w:t>
+        <w:t xml:space="preserve">  </w:t>
+      </w:r>
+      <w:proofErr w:type="spellStart"/>
+      <w:r>
+        <w:rPr>
+          <w:rFonts w:ascii="var(--bs-font-monospace)" w:eastAsia="Times New Roman" w:hAnsi="var(--bs-font-monospace)" w:cs="Courier New"/>
+          <w:color w:val="0B465D"/>
+          <w:sz w:val="20"/>
+          <w:szCs w:val="20"/>
+          <w:lang w:val="es-AR" w:eastAsia="es-AR"/>
+        </w:rPr>
+        <w:t>method</w:t>
+      </w:r>
+      <w:proofErr w:type="spellEnd"/>
+      <w:r>
+        <w:rPr>
+          <w:rFonts w:ascii="var(--bs-font-monospace)" w:eastAsia="Times New Roman" w:hAnsi="var(--bs-font-monospace)" w:cs="Courier New"/>
+          <w:color w:val="0B465D"/>
+          <w:sz w:val="20"/>
+          <w:szCs w:val="20"/>
+          <w:lang w:val="es-AR" w:eastAsia="es-AR"/>
+        </w:rPr>
+        <w:t xml:space="preserve"> juegos(){</w:t>
       </w:r>
     </w:p>
     <w:p>
@@ -5663,26 +6131,38 @@
           <w:color w:val="0B465D"/>
           <w:sz w:val="20"/>
           <w:szCs w:val="20"/>
-          <w:lang w:eastAsia="es-AR"/>
-        </w:rPr>
-      </w:pPr>
-      <w:r>
-        <w:rPr>
-          <w:rFonts w:ascii="var(--bs-font-monospace)" w:eastAsia="Times New Roman" w:hAnsi="var(--bs-font-monospace)" w:cs="Courier New"/>
-          <w:color w:val="0B465D"/>
-          <w:sz w:val="20"/>
-          <w:szCs w:val="20"/>
-          <w:lang w:eastAsia="es-AR"/>
-        </w:rPr>
-        <w:t xml:space="preserve">    return [timbaElLeon,</w:t>
-      </w:r>
-      <w:r>
-        <w:rPr>
-          <w:rFonts w:ascii="var(--bs-font-monospace)" w:eastAsia="Times New Roman" w:hAnsi="var(--bs-font-monospace)" w:cs="Courier New"/>
-          <w:color w:val="0B465D"/>
-          <w:sz w:val="20"/>
-          <w:szCs w:val="20"/>
-          <w:lang w:eastAsia="es-AR"/>
+          <w:lang w:val="es-AR" w:eastAsia="es-AR"/>
+        </w:rPr>
+      </w:pPr>
+      <w:r>
+        <w:rPr>
+          <w:rFonts w:ascii="var(--bs-font-monospace)" w:eastAsia="Times New Roman" w:hAnsi="var(--bs-font-monospace)" w:cs="Courier New"/>
+          <w:color w:val="0B465D"/>
+          <w:sz w:val="20"/>
+          <w:szCs w:val="20"/>
+          <w:lang w:val="es-AR" w:eastAsia="es-AR"/>
+        </w:rPr>
+        <w:t xml:space="preserve">    </w:t>
+      </w:r>
+      <w:proofErr w:type="spellStart"/>
+      <w:r>
+        <w:rPr>
+          <w:rFonts w:ascii="var(--bs-font-monospace)" w:eastAsia="Times New Roman" w:hAnsi="var(--bs-font-monospace)" w:cs="Courier New"/>
+          <w:color w:val="0B465D"/>
+          <w:sz w:val="20"/>
+          <w:szCs w:val="20"/>
+          <w:lang w:val="es-AR" w:eastAsia="es-AR"/>
+        </w:rPr>
+        <w:t>return</w:t>
+      </w:r>
+      <w:proofErr w:type="spellEnd"/>
+      <w:r>
+        <w:rPr>
+          <w:rFonts w:ascii="var(--bs-font-monospace)" w:eastAsia="Times New Roman" w:hAnsi="var(--bs-font-monospace)" w:cs="Courier New"/>
+          <w:color w:val="0B465D"/>
+          <w:sz w:val="20"/>
+          <w:szCs w:val="20"/>
+          <w:lang w:val="es-AR" w:eastAsia="es-AR"/>
         </w:rPr>
         <w:t xml:space="preserve"> </w:t>
       </w:r>
@@ -5692,9 +6172,9 @@
           <w:color w:val="0B465D"/>
           <w:sz w:val="20"/>
           <w:szCs w:val="20"/>
-          <w:lang w:eastAsia="es-AR"/>
-        </w:rPr>
-        <w:t>carlosDuty]</w:t>
+          <w:lang w:val="es-AR" w:eastAsia="es-AR"/>
+        </w:rPr>
+        <w:t>juegos</w:t>
       </w:r>
     </w:p>
     <w:p>
@@ -5732,16 +6212,16 @@
           <w:color w:val="0B465D"/>
           <w:sz w:val="20"/>
           <w:szCs w:val="20"/>
-          <w:lang w:eastAsia="es-AR"/>
-        </w:rPr>
-      </w:pPr>
-      <w:r>
-        <w:rPr>
-          <w:rFonts w:ascii="var(--bs-font-monospace)" w:eastAsia="Times New Roman" w:hAnsi="var(--bs-font-monospace)" w:cs="Courier New"/>
-          <w:color w:val="0B465D"/>
-          <w:sz w:val="20"/>
-          <w:szCs w:val="20"/>
-          <w:lang w:eastAsia="es-AR"/>
+          <w:lang w:val="es-AR" w:eastAsia="es-AR"/>
+        </w:rPr>
+      </w:pPr>
+      <w:r>
+        <w:rPr>
+          <w:rFonts w:ascii="var(--bs-font-monospace)" w:eastAsia="Times New Roman" w:hAnsi="var(--bs-font-monospace)" w:cs="Courier New"/>
+          <w:color w:val="0B465D"/>
+          <w:sz w:val="20"/>
+          <w:szCs w:val="20"/>
+          <w:lang w:val="es-AR" w:eastAsia="es-AR"/>
         </w:rPr>
         <w:t xml:space="preserve">  }</w:t>
       </w:r>
@@ -5781,32 +6261,52 @@
           <w:color w:val="0B465D"/>
           <w:sz w:val="21"/>
           <w:szCs w:val="21"/>
-          <w:lang w:eastAsia="es-AR"/>
-        </w:rPr>
-      </w:pPr>
-      <w:r>
-        <w:rPr>
-          <w:rFonts w:ascii="var(--bs-font-monospace)" w:eastAsia="Times New Roman" w:hAnsi="var(--bs-font-monospace)" w:cs="Courier New"/>
-          <w:color w:val="0B465D"/>
-          <w:sz w:val="20"/>
-          <w:szCs w:val="20"/>
-          <w:lang w:eastAsia="es-AR"/>
+          <w:lang w:val="es-AR" w:eastAsia="es-AR"/>
+        </w:rPr>
+      </w:pPr>
+      <w:r>
+        <w:rPr>
+          <w:rFonts w:ascii="var(--bs-font-monospace)" w:eastAsia="Times New Roman" w:hAnsi="var(--bs-font-monospace)" w:cs="Courier New"/>
+          <w:color w:val="0B465D"/>
+          <w:sz w:val="20"/>
+          <w:szCs w:val="20"/>
+          <w:lang w:val="es-AR" w:eastAsia="es-AR"/>
         </w:rPr>
         <w:t>}</w:t>
       </w:r>
     </w:p>
-    <w:p/>
-    <w:p>
-      <w:pPr>
-        <w:rPr>
-          <w:lang w:val="es-AR"/>
-        </w:rPr>
-      </w:pPr>
-      <w:r>
-        <w:rPr>
-          <w:lang w:val="es-AR"/>
-        </w:rPr>
-        <w:t>.add()</w:t>
+    <w:p>
+      <w:pPr>
+        <w:rPr>
+          <w:lang w:val="es-AR"/>
+        </w:rPr>
+      </w:pPr>
+    </w:p>
+    <w:p>
+      <w:pPr>
+        <w:rPr>
+          <w:lang w:val="es-AR"/>
+        </w:rPr>
+      </w:pPr>
+      <w:r>
+        <w:rPr>
+          <w:lang w:val="es-AR"/>
+        </w:rPr>
+        <w:t>.</w:t>
+      </w:r>
+      <w:proofErr w:type="spellStart"/>
+      <w:r>
+        <w:rPr>
+          <w:lang w:val="es-AR"/>
+        </w:rPr>
+        <w:t>add</w:t>
+      </w:r>
+      <w:proofErr w:type="spellEnd"/>
+      <w:r>
+        <w:rPr>
+          <w:lang w:val="es-AR"/>
+        </w:rPr>
+        <w:t>()</w:t>
       </w:r>
       <w:r>
         <w:rPr>
@@ -5837,7 +6337,21 @@
         <w:rPr>
           <w:lang w:val="es-AR"/>
         </w:rPr>
-        <w:t>.remove()</w:t>
+        <w:t>.</w:t>
+      </w:r>
+      <w:proofErr w:type="spellStart"/>
+      <w:r>
+        <w:rPr>
+          <w:lang w:val="es-AR"/>
+        </w:rPr>
+        <w:t>remove</w:t>
+      </w:r>
+      <w:proofErr w:type="spellEnd"/>
+      <w:r>
+        <w:rPr>
+          <w:lang w:val="es-AR"/>
+        </w:rPr>
+        <w:t>()</w:t>
       </w:r>
       <w:r>
         <w:rPr>
@@ -5880,7 +6394,35 @@
         <w:rPr>
           <w:lang w:val="es-AR"/>
         </w:rPr>
-        <w:t>Ej. agregamos devilMayLaugh y sacamos timbaElLeon:</w:t>
+        <w:t xml:space="preserve">Ej. agregamos </w:t>
+      </w:r>
+      <w:proofErr w:type="spellStart"/>
+      <w:r>
+        <w:rPr>
+          <w:lang w:val="es-AR"/>
+        </w:rPr>
+        <w:t>devilMayLaugh</w:t>
+      </w:r>
+      <w:proofErr w:type="spellEnd"/>
+      <w:r>
+        <w:rPr>
+          <w:lang w:val="es-AR"/>
+        </w:rPr>
+        <w:t xml:space="preserve"> y sacamos </w:t>
+      </w:r>
+      <w:proofErr w:type="spellStart"/>
+      <w:r>
+        <w:rPr>
+          <w:lang w:val="es-AR"/>
+        </w:rPr>
+        <w:t>timbaElLeon</w:t>
+      </w:r>
+      <w:proofErr w:type="spellEnd"/>
+      <w:r>
+        <w:rPr>
+          <w:lang w:val="es-AR"/>
+        </w:rPr>
+        <w:t>:</w:t>
       </w:r>
     </w:p>
     <w:p>
@@ -5970,15 +6512,27 @@
           <w:lang w:val="es-AR" w:eastAsia="es-AR"/>
         </w:rPr>
       </w:pPr>
-      <w:r>
-        <w:rPr>
-          <w:rFonts w:ascii="var(--bs-font-monospace)" w:eastAsia="Times New Roman" w:hAnsi="var(--bs-font-monospace)" w:cs="Courier New"/>
-          <w:color w:val="0B465D"/>
-          <w:sz w:val="20"/>
-          <w:szCs w:val="20"/>
-          <w:lang w:val="es-AR" w:eastAsia="es-AR"/>
-        </w:rPr>
-        <w:t>object biblioteca{</w:t>
+      <w:proofErr w:type="spellStart"/>
+      <w:r>
+        <w:rPr>
+          <w:rFonts w:ascii="var(--bs-font-monospace)" w:eastAsia="Times New Roman" w:hAnsi="var(--bs-font-monospace)" w:cs="Courier New"/>
+          <w:color w:val="0B465D"/>
+          <w:sz w:val="20"/>
+          <w:szCs w:val="20"/>
+          <w:lang w:val="es-AR" w:eastAsia="es-AR"/>
+        </w:rPr>
+        <w:t>object</w:t>
+      </w:r>
+      <w:proofErr w:type="spellEnd"/>
+      <w:r>
+        <w:rPr>
+          <w:rFonts w:ascii="var(--bs-font-monospace)" w:eastAsia="Times New Roman" w:hAnsi="var(--bs-font-monospace)" w:cs="Courier New"/>
+          <w:color w:val="0B465D"/>
+          <w:sz w:val="20"/>
+          <w:szCs w:val="20"/>
+          <w:lang w:val="es-AR" w:eastAsia="es-AR"/>
+        </w:rPr>
+        <w:t xml:space="preserve"> biblioteca{</w:t>
       </w:r>
     </w:p>
     <w:p>
@@ -6016,18 +6570,40 @@
           <w:color w:val="0B465D"/>
           <w:sz w:val="20"/>
           <w:szCs w:val="20"/>
-          <w:lang w:eastAsia="es-AR"/>
-        </w:rPr>
-      </w:pPr>
-      <w:r>
-        <w:rPr>
-          <w:rFonts w:ascii="var(--bs-font-monospace)" w:eastAsia="Times New Roman" w:hAnsi="var(--bs-font-monospace)" w:cs="Courier New"/>
-          <w:color w:val="0B465D"/>
-          <w:sz w:val="20"/>
-          <w:szCs w:val="20"/>
-          <w:lang w:val="es-AR" w:eastAsia="es-AR"/>
-        </w:rPr>
-        <w:t xml:space="preserve">  var juegos</w:t>
+          <w:lang w:val="es-AR" w:eastAsia="es-AR"/>
+        </w:rPr>
+      </w:pPr>
+      <w:r>
+        <w:rPr>
+          <w:rFonts w:ascii="var(--bs-font-monospace)" w:eastAsia="Times New Roman" w:hAnsi="var(--bs-font-monospace)" w:cs="Courier New"/>
+          <w:color w:val="0B465D"/>
+          <w:sz w:val="20"/>
+          <w:szCs w:val="20"/>
+          <w:lang w:val="es-AR" w:eastAsia="es-AR"/>
+        </w:rPr>
+        <w:t xml:space="preserve">  </w:t>
+      </w:r>
+      <w:proofErr w:type="spellStart"/>
+      <w:r>
+        <w:rPr>
+          <w:rFonts w:ascii="var(--bs-font-monospace)" w:eastAsia="Times New Roman" w:hAnsi="var(--bs-font-monospace)" w:cs="Courier New"/>
+          <w:color w:val="0B465D"/>
+          <w:sz w:val="20"/>
+          <w:szCs w:val="20"/>
+          <w:lang w:val="es-AR" w:eastAsia="es-AR"/>
+        </w:rPr>
+        <w:t>var</w:t>
+      </w:r>
+      <w:proofErr w:type="spellEnd"/>
+      <w:r>
+        <w:rPr>
+          <w:rFonts w:ascii="var(--bs-font-monospace)" w:eastAsia="Times New Roman" w:hAnsi="var(--bs-font-monospace)" w:cs="Courier New"/>
+          <w:color w:val="0B465D"/>
+          <w:sz w:val="20"/>
+          <w:szCs w:val="20"/>
+          <w:lang w:val="es-AR" w:eastAsia="es-AR"/>
+        </w:rPr>
+        <w:t xml:space="preserve"> juegos</w:t>
       </w:r>
       <w:r>
         <w:rPr>
@@ -6045,9 +6621,53 @@
           <w:color w:val="0B465D"/>
           <w:sz w:val="20"/>
           <w:szCs w:val="20"/>
-          <w:lang w:eastAsia="es-AR"/>
-        </w:rPr>
-        <w:t>[timbaElLeon, carlosDuty]</w:t>
+          <w:lang w:val="es-AR" w:eastAsia="es-AR"/>
+        </w:rPr>
+        <w:t>[</w:t>
+      </w:r>
+      <w:proofErr w:type="spellStart"/>
+      <w:r>
+        <w:rPr>
+          <w:rFonts w:ascii="var(--bs-font-monospace)" w:eastAsia="Times New Roman" w:hAnsi="var(--bs-font-monospace)" w:cs="Courier New"/>
+          <w:color w:val="0B465D"/>
+          <w:sz w:val="20"/>
+          <w:szCs w:val="20"/>
+          <w:lang w:val="es-AR" w:eastAsia="es-AR"/>
+        </w:rPr>
+        <w:t>timbaElLeon</w:t>
+      </w:r>
+      <w:proofErr w:type="spellEnd"/>
+      <w:r>
+        <w:rPr>
+          <w:rFonts w:ascii="var(--bs-font-monospace)" w:eastAsia="Times New Roman" w:hAnsi="var(--bs-font-monospace)" w:cs="Courier New"/>
+          <w:color w:val="0B465D"/>
+          <w:sz w:val="20"/>
+          <w:szCs w:val="20"/>
+          <w:lang w:val="es-AR" w:eastAsia="es-AR"/>
+        </w:rPr>
+        <w:t xml:space="preserve">, </w:t>
+      </w:r>
+      <w:proofErr w:type="spellStart"/>
+      <w:r>
+        <w:rPr>
+          <w:rFonts w:ascii="var(--bs-font-monospace)" w:eastAsia="Times New Roman" w:hAnsi="var(--bs-font-monospace)" w:cs="Courier New"/>
+          <w:color w:val="0B465D"/>
+          <w:sz w:val="20"/>
+          <w:szCs w:val="20"/>
+          <w:lang w:val="es-AR" w:eastAsia="es-AR"/>
+        </w:rPr>
+        <w:t>carlosDuty</w:t>
+      </w:r>
+      <w:proofErr w:type="spellEnd"/>
+      <w:r>
+        <w:rPr>
+          <w:rFonts w:ascii="var(--bs-font-monospace)" w:eastAsia="Times New Roman" w:hAnsi="var(--bs-font-monospace)" w:cs="Courier New"/>
+          <w:color w:val="0B465D"/>
+          <w:sz w:val="20"/>
+          <w:szCs w:val="20"/>
+          <w:lang w:val="es-AR" w:eastAsia="es-AR"/>
+        </w:rPr>
+        <w:t>]</w:t>
       </w:r>
     </w:p>
     <w:p>
@@ -6146,7 +6766,51 @@
           <w:lang w:val="es-AR" w:eastAsia="es-AR"/>
         </w:rPr>
         <w:lastRenderedPageBreak/>
-        <w:t xml:space="preserve">  method juegos(){</w:t>
+        <w:t xml:space="preserve">  </w:t>
+      </w:r>
+      <w:proofErr w:type="spellStart"/>
+      <w:r>
+        <w:rPr>
+          <w:rFonts w:ascii="var(--bs-font-monospace)" w:eastAsia="Times New Roman" w:hAnsi="var(--bs-font-monospace)" w:cs="Courier New"/>
+          <w:color w:val="0B465D"/>
+          <w:sz w:val="20"/>
+          <w:szCs w:val="20"/>
+          <w:lang w:val="es-AR" w:eastAsia="es-AR"/>
+        </w:rPr>
+        <w:t>method</w:t>
+      </w:r>
+      <w:proofErr w:type="spellEnd"/>
+      <w:r>
+        <w:rPr>
+          <w:rFonts w:ascii="var(--bs-font-monospace)" w:eastAsia="Times New Roman" w:hAnsi="var(--bs-font-monospace)" w:cs="Courier New"/>
+          <w:color w:val="0B465D"/>
+          <w:sz w:val="20"/>
+          <w:szCs w:val="20"/>
+          <w:lang w:val="es-AR" w:eastAsia="es-AR"/>
+        </w:rPr>
+        <w:t xml:space="preserve"> </w:t>
+      </w:r>
+      <w:proofErr w:type="spellStart"/>
+      <w:r>
+        <w:rPr>
+          <w:rFonts w:ascii="var(--bs-font-monospace)" w:eastAsia="Times New Roman" w:hAnsi="var(--bs-font-monospace)" w:cs="Courier New"/>
+          <w:color w:val="0B465D"/>
+          <w:sz w:val="20"/>
+          <w:szCs w:val="20"/>
+          <w:lang w:val="es-AR" w:eastAsia="es-AR"/>
+        </w:rPr>
+        <w:t>agregarJuego</w:t>
+      </w:r>
+      <w:proofErr w:type="spellEnd"/>
+      <w:r>
+        <w:rPr>
+          <w:rFonts w:ascii="var(--bs-font-monospace)" w:eastAsia="Times New Roman" w:hAnsi="var(--bs-font-monospace)" w:cs="Courier New"/>
+          <w:color w:val="0B465D"/>
+          <w:sz w:val="20"/>
+          <w:szCs w:val="20"/>
+          <w:lang w:val="es-AR" w:eastAsia="es-AR"/>
+        </w:rPr>
+        <w:t>(){</w:t>
       </w:r>
     </w:p>
     <w:p>
@@ -6184,7 +6848,7 @@
           <w:color w:val="0B465D"/>
           <w:sz w:val="20"/>
           <w:szCs w:val="20"/>
-          <w:lang w:eastAsia="es-AR"/>
+          <w:lang w:val="es-AR" w:eastAsia="es-AR"/>
         </w:rPr>
       </w:pPr>
       <w:r>
@@ -6197,25 +6861,49 @@
         </w:rPr>
         <w:t xml:space="preserve">    </w:t>
       </w:r>
-      <w:r>
-        <w:rPr>
-          <w:rFonts w:ascii="var(--bs-font-monospace)" w:eastAsia="Times New Roman" w:hAnsi="var(--bs-font-monospace)" w:cs="Courier New"/>
-          <w:color w:val="0B465D"/>
-          <w:sz w:val="20"/>
-          <w:szCs w:val="20"/>
-          <w:lang w:eastAsia="es-AR"/>
-        </w:rPr>
-        <w:t xml:space="preserve">return </w:t>
-      </w:r>
-      <w:r>
-        <w:rPr>
-          <w:rFonts w:ascii="var(--bs-font-monospace)" w:eastAsia="Times New Roman" w:hAnsi="var(--bs-font-monospace)" w:cs="Courier New"/>
-          <w:color w:val="0B465D"/>
-          <w:sz w:val="20"/>
-          <w:szCs w:val="20"/>
-          <w:lang w:eastAsia="es-AR"/>
-        </w:rPr>
-        <w:t>juegos</w:t>
+      <w:proofErr w:type="spellStart"/>
+      <w:r>
+        <w:rPr>
+          <w:rFonts w:ascii="var(--bs-font-monospace)" w:eastAsia="Times New Roman" w:hAnsi="var(--bs-font-monospace)" w:cs="Courier New"/>
+          <w:color w:val="0B465D"/>
+          <w:sz w:val="20"/>
+          <w:szCs w:val="20"/>
+          <w:lang w:val="es-AR" w:eastAsia="es-AR"/>
+        </w:rPr>
+        <w:t>juegos.add</w:t>
+      </w:r>
+      <w:proofErr w:type="spellEnd"/>
+      <w:r>
+        <w:rPr>
+          <w:rFonts w:ascii="var(--bs-font-monospace)" w:eastAsia="Times New Roman" w:hAnsi="var(--bs-font-monospace)" w:cs="Courier New"/>
+          <w:color w:val="0B465D"/>
+          <w:sz w:val="20"/>
+          <w:szCs w:val="20"/>
+          <w:lang w:val="es-AR" w:eastAsia="es-AR"/>
+        </w:rPr>
+        <w:t>(</w:t>
+      </w:r>
+      <w:proofErr w:type="spellStart"/>
+      <w:r>
+        <w:rPr>
+          <w:rFonts w:ascii="var(--bs-font-monospace)" w:eastAsia="Times New Roman" w:hAnsi="var(--bs-font-monospace)" w:cs="Courier New"/>
+          <w:color w:val="0B465D"/>
+          <w:sz w:val="20"/>
+          <w:szCs w:val="20"/>
+          <w:lang w:val="es-AR" w:eastAsia="es-AR"/>
+        </w:rPr>
+        <w:t>devilMayLaugh</w:t>
+      </w:r>
+      <w:proofErr w:type="spellEnd"/>
+      <w:r>
+        <w:rPr>
+          <w:rFonts w:ascii="var(--bs-font-monospace)" w:eastAsia="Times New Roman" w:hAnsi="var(--bs-font-monospace)" w:cs="Courier New"/>
+          <w:color w:val="0B465D"/>
+          <w:sz w:val="20"/>
+          <w:szCs w:val="20"/>
+          <w:lang w:val="es-AR" w:eastAsia="es-AR"/>
+        </w:rPr>
+        <w:t>)</w:t>
       </w:r>
     </w:p>
     <w:p>
@@ -6253,16 +6941,16 @@
           <w:color w:val="0B465D"/>
           <w:sz w:val="20"/>
           <w:szCs w:val="20"/>
-          <w:lang w:eastAsia="es-AR"/>
-        </w:rPr>
-      </w:pPr>
-      <w:r>
-        <w:rPr>
-          <w:rFonts w:ascii="var(--bs-font-monospace)" w:eastAsia="Times New Roman" w:hAnsi="var(--bs-font-monospace)" w:cs="Courier New"/>
-          <w:color w:val="0B465D"/>
-          <w:sz w:val="20"/>
-          <w:szCs w:val="20"/>
-          <w:lang w:eastAsia="es-AR"/>
+          <w:lang w:val="es-AR" w:eastAsia="es-AR"/>
+        </w:rPr>
+      </w:pPr>
+      <w:r>
+        <w:rPr>
+          <w:rFonts w:ascii="var(--bs-font-monospace)" w:eastAsia="Times New Roman" w:hAnsi="var(--bs-font-monospace)" w:cs="Courier New"/>
+          <w:color w:val="0B465D"/>
+          <w:sz w:val="20"/>
+          <w:szCs w:val="20"/>
+          <w:lang w:val="es-AR" w:eastAsia="es-AR"/>
         </w:rPr>
         <w:t xml:space="preserve">  }</w:t>
       </w:r>
@@ -6300,139 +6988,74 @@
         <w:rPr>
           <w:rFonts w:ascii="var(--bs-font-monospace)" w:eastAsia="Times New Roman" w:hAnsi="var(--bs-font-monospace)" w:cs="Courier New"/>
           <w:color w:val="0B465D"/>
-          <w:sz w:val="21"/>
-          <w:szCs w:val="21"/>
-          <w:lang w:eastAsia="es-AR"/>
-        </w:rPr>
-      </w:pPr>
-      <w:r>
-        <w:rPr>
-          <w:rFonts w:ascii="var(--bs-font-monospace)" w:eastAsia="Times New Roman" w:hAnsi="var(--bs-font-monospace)" w:cs="Courier New"/>
-          <w:color w:val="0B465D"/>
-          <w:sz w:val="20"/>
-          <w:szCs w:val="20"/>
-          <w:lang w:eastAsia="es-AR"/>
-        </w:rPr>
-        <w:t>}</w:t>
-      </w:r>
-    </w:p>
-    <w:p>
-      <w:pPr>
-        <w:rPr>
-          <w:lang w:val="es-AR"/>
-        </w:rPr>
-      </w:pPr>
-    </w:p>
-    <w:p>
-      <w:pPr>
-        <w:rPr>
-          <w:lang w:val="es-AR"/>
-        </w:rPr>
-      </w:pPr>
-      <w:r>
-        <w:rPr>
-          <w:lang w:val="es-AR"/>
-        </w:rPr>
-        <w:t xml:space="preserve">.contains(elemento) </w:t>
-      </w:r>
-      <w:r>
-        <w:rPr>
-          <w:lang w:val="es-AR"/>
-        </w:rPr>
-        <w:sym w:font="Wingdings" w:char="F0E0"/>
-      </w:r>
-      <w:r>
-        <w:rPr>
-          <w:lang w:val="es-AR"/>
-        </w:rPr>
-        <w:t xml:space="preserve"> nos dice si el conjunto contiene cierto elemento.</w:t>
-      </w:r>
-    </w:p>
-    <w:p>
-      <w:pPr>
-        <w:rPr>
-          <w:lang w:val="es-AR"/>
-        </w:rPr>
-      </w:pPr>
-      <w:r>
-        <w:rPr>
-          <w:lang w:val="es-AR"/>
-        </w:rPr>
-        <w:t xml:space="preserve">.size() </w:t>
-      </w:r>
-      <w:r>
-        <w:rPr>
-          <w:lang w:val="es-AR"/>
-        </w:rPr>
-        <w:sym w:font="Wingdings" w:char="F0E0"/>
-      </w:r>
-      <w:r>
-        <w:rPr>
-          <w:lang w:val="es-AR"/>
-        </w:rPr>
-        <w:t xml:space="preserve"> nos devuelve la cantidad de elementos de la lista.</w:t>
-      </w:r>
-    </w:p>
-    <w:p>
-      <w:pPr>
-        <w:rPr>
-          <w:lang w:val="es-AR"/>
-        </w:rPr>
-      </w:pPr>
-    </w:p>
-    <w:p>
-      <w:pPr>
-        <w:rPr>
-          <w:lang w:val="es-AR"/>
-        </w:rPr>
-      </w:pPr>
-      <w:r>
-        <w:rPr>
-          <w:b/>
-          <w:bCs/>
-          <w:u w:val="single"/>
-          <w:lang w:val="es-AR"/>
-        </w:rPr>
-        <w:t>Bloques</w:t>
-      </w:r>
-      <w:r>
-        <w:rPr>
-          <w:lang w:val="es-AR"/>
-        </w:rPr>
-        <w:t>:</w:t>
-      </w:r>
-    </w:p>
-    <w:p>
-      <w:pPr>
-        <w:rPr>
-          <w:lang w:val="es-AR"/>
-        </w:rPr>
-      </w:pPr>
-      <w:r>
-        <w:rPr>
-          <w:lang w:val="es-AR"/>
-        </w:rPr>
-        <w:t>S</w:t>
-      </w:r>
-      <w:r>
-        <w:rPr>
-          <w:lang w:val="es-AR"/>
-        </w:rPr>
-        <w:t>on </w:t>
-      </w:r>
-      <w:r>
-        <w:rPr>
-          <w:b/>
-          <w:bCs/>
-          <w:lang w:val="es-AR"/>
-        </w:rPr>
-        <w:t>objetos</w:t>
-      </w:r>
-      <w:r>
-        <w:rPr>
-          <w:lang w:val="es-AR"/>
-        </w:rPr>
-        <w:t> que representan una secuencia de envíos de mensajes, sin ejecutar, lista para ser evaluado cuando corresponda.</w:t>
+          <w:sz w:val="20"/>
+          <w:szCs w:val="20"/>
+          <w:lang w:val="es-AR" w:eastAsia="es-AR"/>
+        </w:rPr>
+      </w:pPr>
+      <w:r>
+        <w:rPr>
+          <w:rFonts w:ascii="var(--bs-font-monospace)" w:eastAsia="Times New Roman" w:hAnsi="var(--bs-font-monospace)" w:cs="Courier New"/>
+          <w:color w:val="0B465D"/>
+          <w:sz w:val="20"/>
+          <w:szCs w:val="20"/>
+          <w:lang w:val="es-AR" w:eastAsia="es-AR"/>
+        </w:rPr>
+        <w:t xml:space="preserve">  </w:t>
+      </w:r>
+      <w:proofErr w:type="spellStart"/>
+      <w:r>
+        <w:rPr>
+          <w:rFonts w:ascii="var(--bs-font-monospace)" w:eastAsia="Times New Roman" w:hAnsi="var(--bs-font-monospace)" w:cs="Courier New"/>
+          <w:color w:val="0B465D"/>
+          <w:sz w:val="20"/>
+          <w:szCs w:val="20"/>
+          <w:lang w:val="es-AR" w:eastAsia="es-AR"/>
+        </w:rPr>
+        <w:t>method</w:t>
+      </w:r>
+      <w:proofErr w:type="spellEnd"/>
+      <w:r>
+        <w:rPr>
+          <w:rFonts w:ascii="var(--bs-font-monospace)" w:eastAsia="Times New Roman" w:hAnsi="var(--bs-font-monospace)" w:cs="Courier New"/>
+          <w:color w:val="0B465D"/>
+          <w:sz w:val="20"/>
+          <w:szCs w:val="20"/>
+          <w:lang w:val="es-AR" w:eastAsia="es-AR"/>
+        </w:rPr>
+        <w:t xml:space="preserve"> </w:t>
+      </w:r>
+      <w:proofErr w:type="spellStart"/>
+      <w:r>
+        <w:rPr>
+          <w:rFonts w:ascii="var(--bs-font-monospace)" w:eastAsia="Times New Roman" w:hAnsi="var(--bs-font-monospace)" w:cs="Courier New"/>
+          <w:color w:val="0B465D"/>
+          <w:sz w:val="20"/>
+          <w:szCs w:val="20"/>
+          <w:lang w:val="es-AR" w:eastAsia="es-AR"/>
+        </w:rPr>
+        <w:t>borra</w:t>
+      </w:r>
+      <w:r>
+        <w:rPr>
+          <w:rFonts w:ascii="var(--bs-font-monospace)" w:eastAsia="Times New Roman" w:hAnsi="var(--bs-font-monospace)" w:cs="Courier New"/>
+          <w:color w:val="0B465D"/>
+          <w:sz w:val="20"/>
+          <w:szCs w:val="20"/>
+          <w:lang w:val="es-AR" w:eastAsia="es-AR"/>
+        </w:rPr>
+        <w:t>rJuego</w:t>
+      </w:r>
+      <w:proofErr w:type="spellEnd"/>
+      <w:r>
+        <w:rPr>
+          <w:rFonts w:ascii="var(--bs-font-monospace)" w:eastAsia="Times New Roman" w:hAnsi="var(--bs-font-monospace)" w:cs="Courier New"/>
+          <w:color w:val="0B465D"/>
+          <w:sz w:val="20"/>
+          <w:szCs w:val="20"/>
+          <w:lang w:val="es-AR" w:eastAsia="es-AR"/>
+        </w:rPr>
+        <w:t>(){</w:t>
       </w:r>
     </w:p>
     <w:p>
@@ -6467,81 +7090,75 @@
         <w:jc w:val="both"/>
         <w:rPr>
           <w:rFonts w:ascii="var(--bs-font-monospace)" w:eastAsia="Times New Roman" w:hAnsi="var(--bs-font-monospace)" w:cs="Courier New"/>
-          <w:color w:val="BBBBBB"/>
-          <w:sz w:val="20"/>
-          <w:szCs w:val="20"/>
-          <w:lang w:val="es-AR" w:eastAsia="es-AR"/>
-        </w:rPr>
-      </w:pPr>
-      <w:r>
-        <w:rPr>
-          <w:rFonts w:ascii="var(--bs-font-monospace)" w:eastAsia="Times New Roman" w:hAnsi="var(--bs-font-monospace)" w:cs="Courier New"/>
-          <w:color w:val="0B465D"/>
-          <w:sz w:val="20"/>
-          <w:szCs w:val="20"/>
-          <w:lang w:val="es-AR" w:eastAsia="es-AR"/>
-        </w:rPr>
-        <w:t>var</w:t>
-      </w:r>
-      <w:r>
-        <w:rPr>
-          <w:rFonts w:ascii="var(--bs-font-monospace)" w:eastAsia="Times New Roman" w:hAnsi="var(--bs-font-monospace)" w:cs="Courier New"/>
-          <w:color w:val="BBBBBB"/>
-          <w:sz w:val="20"/>
-          <w:szCs w:val="20"/>
-          <w:lang w:val="es-AR" w:eastAsia="es-AR"/>
-        </w:rPr>
-        <w:t xml:space="preserve"> </w:t>
-      </w:r>
-      <w:r>
-        <w:rPr>
-          <w:rFonts w:ascii="var(--bs-font-monospace)" w:eastAsia="Times New Roman" w:hAnsi="var(--bs-font-monospace)" w:cs="Courier New"/>
-          <w:color w:val="0B465D"/>
-          <w:sz w:val="20"/>
-          <w:szCs w:val="20"/>
-          <w:lang w:val="es-AR" w:eastAsia="es-AR"/>
-        </w:rPr>
-        <w:t>unNumero</w:t>
-      </w:r>
-      <w:r>
-        <w:rPr>
-          <w:rFonts w:ascii="var(--bs-font-monospace)" w:eastAsia="Times New Roman" w:hAnsi="var(--bs-font-monospace)" w:cs="Courier New"/>
-          <w:color w:val="BBBBBB"/>
-          <w:sz w:val="20"/>
-          <w:szCs w:val="20"/>
-          <w:lang w:val="es-AR" w:eastAsia="es-AR"/>
-        </w:rPr>
-        <w:t xml:space="preserve"> </w:t>
-      </w:r>
-      <w:r>
-        <w:rPr>
-          <w:rFonts w:ascii="var(--bs-font-monospace)" w:eastAsia="Times New Roman" w:hAnsi="var(--bs-font-monospace)" w:cs="Courier New"/>
-          <w:color w:val="0B465D"/>
-          <w:sz w:val="20"/>
-          <w:szCs w:val="20"/>
-          <w:lang w:val="es-AR" w:eastAsia="es-AR"/>
-        </w:rPr>
-        <w:t>=</w:t>
-      </w:r>
-      <w:r>
-        <w:rPr>
-          <w:rFonts w:ascii="var(--bs-font-monospace)" w:eastAsia="Times New Roman" w:hAnsi="var(--bs-font-monospace)" w:cs="Courier New"/>
-          <w:color w:val="BBBBBB"/>
-          <w:sz w:val="20"/>
-          <w:szCs w:val="20"/>
-          <w:lang w:val="es-AR" w:eastAsia="es-AR"/>
-        </w:rPr>
-        <w:t xml:space="preserve"> </w:t>
-      </w:r>
-      <w:r>
-        <w:rPr>
-          <w:rFonts w:ascii="var(--bs-font-monospace)" w:eastAsia="Times New Roman" w:hAnsi="var(--bs-font-monospace)" w:cs="Courier New"/>
-          <w:color w:val="0B465D"/>
-          <w:sz w:val="20"/>
-          <w:szCs w:val="20"/>
-          <w:lang w:val="es-AR" w:eastAsia="es-AR"/>
-        </w:rPr>
-        <w:t>4</w:t>
+          <w:color w:val="0B465D"/>
+          <w:sz w:val="20"/>
+          <w:szCs w:val="20"/>
+          <w:lang w:val="es-AR" w:eastAsia="es-AR"/>
+        </w:rPr>
+      </w:pPr>
+      <w:r>
+        <w:rPr>
+          <w:rFonts w:ascii="var(--bs-font-monospace)" w:eastAsia="Times New Roman" w:hAnsi="var(--bs-font-monospace)" w:cs="Courier New"/>
+          <w:color w:val="0B465D"/>
+          <w:sz w:val="20"/>
+          <w:szCs w:val="20"/>
+          <w:lang w:val="es-AR" w:eastAsia="es-AR"/>
+        </w:rPr>
+        <w:t xml:space="preserve">    </w:t>
+      </w:r>
+      <w:proofErr w:type="spellStart"/>
+      <w:r>
+        <w:rPr>
+          <w:rFonts w:ascii="var(--bs-font-monospace)" w:eastAsia="Times New Roman" w:hAnsi="var(--bs-font-monospace)" w:cs="Courier New"/>
+          <w:color w:val="0B465D"/>
+          <w:sz w:val="20"/>
+          <w:szCs w:val="20"/>
+          <w:lang w:val="es-AR" w:eastAsia="es-AR"/>
+        </w:rPr>
+        <w:t>juegos.</w:t>
+      </w:r>
+      <w:r>
+        <w:rPr>
+          <w:rFonts w:ascii="var(--bs-font-monospace)" w:eastAsia="Times New Roman" w:hAnsi="var(--bs-font-monospace)" w:cs="Courier New"/>
+          <w:color w:val="0B465D"/>
+          <w:sz w:val="20"/>
+          <w:szCs w:val="20"/>
+          <w:lang w:val="es-AR" w:eastAsia="es-AR"/>
+        </w:rPr>
+        <w:t>remove</w:t>
+      </w:r>
+      <w:proofErr w:type="spellEnd"/>
+      <w:r>
+        <w:rPr>
+          <w:rFonts w:ascii="var(--bs-font-monospace)" w:eastAsia="Times New Roman" w:hAnsi="var(--bs-font-monospace)" w:cs="Courier New"/>
+          <w:color w:val="0B465D"/>
+          <w:sz w:val="20"/>
+          <w:szCs w:val="20"/>
+          <w:lang w:val="es-AR" w:eastAsia="es-AR"/>
+        </w:rPr>
+        <w:t>(</w:t>
+      </w:r>
+      <w:proofErr w:type="spellStart"/>
+      <w:r>
+        <w:rPr>
+          <w:rFonts w:ascii="var(--bs-font-monospace)" w:eastAsia="Times New Roman" w:hAnsi="var(--bs-font-monospace)" w:cs="Courier New"/>
+          <w:color w:val="0B465D"/>
+          <w:sz w:val="20"/>
+          <w:szCs w:val="20"/>
+          <w:lang w:val="es-AR" w:eastAsia="es-AR"/>
+        </w:rPr>
+        <w:t>timbaElLeon</w:t>
+      </w:r>
+      <w:proofErr w:type="spellEnd"/>
+      <w:r>
+        <w:rPr>
+          <w:rFonts w:ascii="var(--bs-font-monospace)" w:eastAsia="Times New Roman" w:hAnsi="var(--bs-font-monospace)" w:cs="Courier New"/>
+          <w:color w:val="0B465D"/>
+          <w:sz w:val="20"/>
+          <w:szCs w:val="20"/>
+          <w:lang w:val="es-AR" w:eastAsia="es-AR"/>
+        </w:rPr>
+        <w:t>)</w:t>
       </w:r>
     </w:p>
     <w:p>
@@ -6576,225 +7193,21 @@
         <w:jc w:val="both"/>
         <w:rPr>
           <w:rFonts w:ascii="var(--bs-font-monospace)" w:eastAsia="Times New Roman" w:hAnsi="var(--bs-font-monospace)" w:cs="Courier New"/>
-          <w:color w:val="BBBBBB"/>
-          <w:sz w:val="20"/>
-          <w:szCs w:val="20"/>
-          <w:lang w:val="es-AR" w:eastAsia="es-AR"/>
-        </w:rPr>
-      </w:pPr>
-      <w:r>
-        <w:rPr>
-          <w:rFonts w:ascii="var(--bs-font-monospace)" w:eastAsia="Times New Roman" w:hAnsi="var(--bs-font-monospace)" w:cs="Courier New"/>
-          <w:color w:val="0B465D"/>
-          <w:sz w:val="20"/>
-          <w:szCs w:val="20"/>
-          <w:lang w:val="es-AR" w:eastAsia="es-AR"/>
-        </w:rPr>
-        <w:t>var</w:t>
-      </w:r>
-      <w:r>
-        <w:rPr>
-          <w:rFonts w:ascii="var(--bs-font-monospace)" w:eastAsia="Times New Roman" w:hAnsi="var(--bs-font-monospace)" w:cs="Courier New"/>
-          <w:color w:val="BBBBBB"/>
-          <w:sz w:val="20"/>
-          <w:szCs w:val="20"/>
-          <w:lang w:val="es-AR" w:eastAsia="es-AR"/>
-        </w:rPr>
-        <w:t xml:space="preserve"> </w:t>
-      </w:r>
-      <w:r>
-        <w:rPr>
-          <w:rFonts w:ascii="var(--bs-font-monospace)" w:eastAsia="Times New Roman" w:hAnsi="var(--bs-font-monospace)" w:cs="Courier New"/>
-          <w:color w:val="0B465D"/>
-          <w:sz w:val="20"/>
-          <w:szCs w:val="20"/>
-          <w:lang w:val="es-AR" w:eastAsia="es-AR"/>
-        </w:rPr>
-        <w:t>incrementador</w:t>
-      </w:r>
-      <w:r>
-        <w:rPr>
-          <w:rFonts w:ascii="var(--bs-font-monospace)" w:eastAsia="Times New Roman" w:hAnsi="var(--bs-font-monospace)" w:cs="Courier New"/>
-          <w:color w:val="BBBBBB"/>
-          <w:sz w:val="20"/>
-          <w:szCs w:val="20"/>
-          <w:lang w:val="es-AR" w:eastAsia="es-AR"/>
-        </w:rPr>
-        <w:t xml:space="preserve"> </w:t>
-      </w:r>
-      <w:r>
-        <w:rPr>
-          <w:rFonts w:ascii="var(--bs-font-monospace)" w:eastAsia="Times New Roman" w:hAnsi="var(--bs-font-monospace)" w:cs="Courier New"/>
-          <w:color w:val="0B465D"/>
-          <w:sz w:val="20"/>
-          <w:szCs w:val="20"/>
-          <w:lang w:val="es-AR" w:eastAsia="es-AR"/>
-        </w:rPr>
-        <w:t>=</w:t>
-      </w:r>
-      <w:r>
-        <w:rPr>
-          <w:rFonts w:ascii="var(--bs-font-monospace)" w:eastAsia="Times New Roman" w:hAnsi="var(--bs-font-monospace)" w:cs="Courier New"/>
-          <w:color w:val="BBBBBB"/>
-          <w:sz w:val="20"/>
-          <w:szCs w:val="20"/>
-          <w:lang w:val="es-AR" w:eastAsia="es-AR"/>
-        </w:rPr>
-        <w:t xml:space="preserve"> </w:t>
-      </w:r>
-      <w:r>
-        <w:rPr>
-          <w:rFonts w:ascii="var(--bs-font-monospace)" w:eastAsia="Times New Roman" w:hAnsi="var(--bs-font-monospace)" w:cs="Courier New"/>
-          <w:color w:val="0B465D"/>
-          <w:sz w:val="20"/>
-          <w:szCs w:val="20"/>
-          <w:lang w:val="es-AR" w:eastAsia="es-AR"/>
-        </w:rPr>
-        <w:t>{</w:t>
-      </w:r>
-      <w:r>
-        <w:rPr>
-          <w:rFonts w:ascii="var(--bs-font-monospace)" w:eastAsia="Times New Roman" w:hAnsi="var(--bs-font-monospace)" w:cs="Courier New"/>
-          <w:color w:val="BBBBBB"/>
-          <w:sz w:val="20"/>
-          <w:szCs w:val="20"/>
-          <w:lang w:val="es-AR" w:eastAsia="es-AR"/>
-        </w:rPr>
-        <w:t xml:space="preserve"> </w:t>
-      </w:r>
-      <w:r>
-        <w:rPr>
-          <w:rFonts w:ascii="var(--bs-font-monospace)" w:eastAsia="Times New Roman" w:hAnsi="var(--bs-font-monospace)" w:cs="Courier New"/>
-          <w:color w:val="0B465D"/>
-          <w:sz w:val="20"/>
-          <w:szCs w:val="20"/>
-          <w:lang w:val="es-AR" w:eastAsia="es-AR"/>
-        </w:rPr>
-        <w:t>unNumero</w:t>
-      </w:r>
-      <w:r>
-        <w:rPr>
-          <w:rFonts w:ascii="var(--bs-font-monospace)" w:eastAsia="Times New Roman" w:hAnsi="var(--bs-font-monospace)" w:cs="Courier New"/>
-          <w:color w:val="BBBBBB"/>
-          <w:sz w:val="20"/>
-          <w:szCs w:val="20"/>
-          <w:lang w:val="es-AR" w:eastAsia="es-AR"/>
-        </w:rPr>
-        <w:t xml:space="preserve"> </w:t>
-      </w:r>
-      <w:r>
-        <w:rPr>
-          <w:rFonts w:ascii="var(--bs-font-monospace)" w:eastAsia="Times New Roman" w:hAnsi="var(--bs-font-monospace)" w:cs="Courier New"/>
-          <w:color w:val="0B465D"/>
-          <w:sz w:val="20"/>
-          <w:szCs w:val="20"/>
-          <w:lang w:val="es-AR" w:eastAsia="es-AR"/>
-        </w:rPr>
-        <w:t>=</w:t>
-      </w:r>
-      <w:r>
-        <w:rPr>
-          <w:rFonts w:ascii="var(--bs-font-monospace)" w:eastAsia="Times New Roman" w:hAnsi="var(--bs-font-monospace)" w:cs="Courier New"/>
-          <w:color w:val="BBBBBB"/>
-          <w:sz w:val="20"/>
-          <w:szCs w:val="20"/>
-          <w:lang w:val="es-AR" w:eastAsia="es-AR"/>
-        </w:rPr>
-        <w:t xml:space="preserve"> </w:t>
-      </w:r>
-      <w:r>
-        <w:rPr>
-          <w:rFonts w:ascii="var(--bs-font-monospace)" w:eastAsia="Times New Roman" w:hAnsi="var(--bs-font-monospace)" w:cs="Courier New"/>
-          <w:color w:val="0B465D"/>
-          <w:sz w:val="20"/>
-          <w:szCs w:val="20"/>
-          <w:lang w:val="es-AR" w:eastAsia="es-AR"/>
-        </w:rPr>
-        <w:t>unNumero</w:t>
-      </w:r>
-      <w:r>
-        <w:rPr>
-          <w:rFonts w:ascii="var(--bs-font-monospace)" w:eastAsia="Times New Roman" w:hAnsi="var(--bs-font-monospace)" w:cs="Courier New"/>
-          <w:color w:val="BBBBBB"/>
-          <w:sz w:val="20"/>
-          <w:szCs w:val="20"/>
-          <w:lang w:val="es-AR" w:eastAsia="es-AR"/>
-        </w:rPr>
-        <w:t xml:space="preserve"> </w:t>
-      </w:r>
-      <w:r>
-        <w:rPr>
-          <w:rFonts w:ascii="var(--bs-font-monospace)" w:eastAsia="Times New Roman" w:hAnsi="var(--bs-font-monospace)" w:cs="Courier New"/>
-          <w:color w:val="0B465D"/>
-          <w:sz w:val="20"/>
-          <w:szCs w:val="20"/>
-          <w:lang w:val="es-AR" w:eastAsia="es-AR"/>
-        </w:rPr>
-        <w:t>+</w:t>
-      </w:r>
-      <w:r>
-        <w:rPr>
-          <w:rFonts w:ascii="var(--bs-font-monospace)" w:eastAsia="Times New Roman" w:hAnsi="var(--bs-font-monospace)" w:cs="Courier New"/>
-          <w:color w:val="BBBBBB"/>
-          <w:sz w:val="20"/>
-          <w:szCs w:val="20"/>
-          <w:lang w:val="es-AR" w:eastAsia="es-AR"/>
-        </w:rPr>
-        <w:t xml:space="preserve"> </w:t>
-      </w:r>
-      <w:r>
-        <w:rPr>
-          <w:rFonts w:ascii="var(--bs-font-monospace)" w:eastAsia="Times New Roman" w:hAnsi="var(--bs-font-monospace)" w:cs="Courier New"/>
-          <w:color w:val="0B465D"/>
-          <w:sz w:val="20"/>
-          <w:szCs w:val="20"/>
-          <w:lang w:val="es-AR" w:eastAsia="es-AR"/>
-        </w:rPr>
-        <w:t>1</w:t>
-      </w:r>
-      <w:r>
-        <w:rPr>
-          <w:rFonts w:ascii="var(--bs-font-monospace)" w:eastAsia="Times New Roman" w:hAnsi="var(--bs-font-monospace)" w:cs="Courier New"/>
-          <w:color w:val="BBBBBB"/>
-          <w:sz w:val="20"/>
-          <w:szCs w:val="20"/>
-          <w:lang w:val="es-AR" w:eastAsia="es-AR"/>
-        </w:rPr>
-        <w:t xml:space="preserve"> </w:t>
-      </w:r>
-      <w:r>
-        <w:rPr>
-          <w:rFonts w:ascii="var(--bs-font-monospace)" w:eastAsia="Times New Roman" w:hAnsi="var(--bs-font-monospace)" w:cs="Courier New"/>
-          <w:color w:val="0B465D"/>
-          <w:sz w:val="20"/>
-          <w:szCs w:val="20"/>
-          <w:lang w:val="es-AR" w:eastAsia="es-AR"/>
-        </w:rPr>
-        <w:t>}</w:t>
-      </w:r>
-    </w:p>
-    <w:p>
-      <w:pPr>
-        <w:rPr>
-          <w:lang w:val="es-AR"/>
-        </w:rPr>
-      </w:pPr>
-      <w:r>
-        <w:rPr>
-          <w:rFonts w:ascii="Times New Roman" w:eastAsia="Times New Roman" w:hAnsi="Times New Roman" w:cs="Times New Roman"/>
-          <w:color w:val="0B465D"/>
-          <w:sz w:val="18"/>
-          <w:szCs w:val="18"/>
-          <w:shd w:val="clear" w:color="auto" w:fill="CFD9DB"/>
-          <w:lang w:val="es-AR" w:eastAsia="es-AR"/>
-        </w:rPr>
-        <w:br/>
-      </w:r>
-      <w:r>
-        <w:rPr>
-          <w:lang w:val="es-AR"/>
-        </w:rPr>
-        <w:t>incrementador es un bloque. Si se lo quiere aplicar, es decir, que se ejecute su código, hay que hacer lo siguiente:</w:t>
+          <w:color w:val="0B465D"/>
+          <w:sz w:val="20"/>
+          <w:szCs w:val="20"/>
+          <w:lang w:val="es-AR" w:eastAsia="es-AR"/>
+        </w:rPr>
+      </w:pPr>
+      <w:r>
+        <w:rPr>
+          <w:rFonts w:ascii="var(--bs-font-monospace)" w:eastAsia="Times New Roman" w:hAnsi="var(--bs-font-monospace)" w:cs="Courier New"/>
+          <w:color w:val="0B465D"/>
+          <w:sz w:val="20"/>
+          <w:szCs w:val="20"/>
+          <w:lang w:val="es-AR" w:eastAsia="es-AR"/>
+        </w:rPr>
+        <w:t xml:space="preserve">  }</w:t>
       </w:r>
     </w:p>
     <w:p>
@@ -6829,45 +7242,168 @@
         <w:jc w:val="both"/>
         <w:rPr>
           <w:rFonts w:ascii="var(--bs-font-monospace)" w:eastAsia="Times New Roman" w:hAnsi="var(--bs-font-monospace)" w:cs="Courier New"/>
-          <w:color w:val="BBBBBB"/>
-          <w:sz w:val="20"/>
-          <w:szCs w:val="20"/>
-          <w:lang w:val="es-AR" w:eastAsia="es-AR"/>
-        </w:rPr>
-      </w:pPr>
-      <w:r>
-        <w:rPr>
-          <w:rFonts w:ascii="var(--bs-font-monospace)" w:eastAsia="Times New Roman" w:hAnsi="var(--bs-font-monospace)" w:cs="Courier New"/>
-          <w:color w:val="0B465D"/>
-          <w:sz w:val="20"/>
-          <w:szCs w:val="20"/>
-          <w:lang w:val="es-AR" w:eastAsia="es-AR"/>
-        </w:rPr>
-        <w:t>incrementador.apply()</w:t>
-      </w:r>
-    </w:p>
-    <w:p>
-      <w:pPr>
-        <w:rPr>
-          <w:lang w:val="es-AR"/>
-        </w:rPr>
-      </w:pPr>
-      <w:r>
-        <w:rPr>
-          <w:rFonts w:ascii="Times New Roman" w:eastAsia="Times New Roman" w:hAnsi="Times New Roman" w:cs="Times New Roman"/>
-          <w:color w:val="0B465D"/>
-          <w:sz w:val="18"/>
-          <w:szCs w:val="18"/>
-          <w:shd w:val="clear" w:color="auto" w:fill="CFD9DB"/>
-          <w:lang w:val="es-AR" w:eastAsia="es-AR"/>
-        </w:rPr>
-        <w:br/>
-      </w:r>
-      <w:r>
-        <w:rPr>
-          <w:lang w:val="es-AR"/>
-        </w:rPr>
-        <w:t>Los bloques también pueden tener parámetros que se deben pasar a la hora de aplicarlo.</w:t>
+          <w:color w:val="0B465D"/>
+          <w:sz w:val="21"/>
+          <w:szCs w:val="21"/>
+          <w:lang w:val="es-AR" w:eastAsia="es-AR"/>
+        </w:rPr>
+      </w:pPr>
+      <w:r>
+        <w:rPr>
+          <w:rFonts w:ascii="var(--bs-font-monospace)" w:eastAsia="Times New Roman" w:hAnsi="var(--bs-font-monospace)" w:cs="Courier New"/>
+          <w:color w:val="0B465D"/>
+          <w:sz w:val="20"/>
+          <w:szCs w:val="20"/>
+          <w:lang w:val="es-AR" w:eastAsia="es-AR"/>
+        </w:rPr>
+        <w:t>}</w:t>
+      </w:r>
+    </w:p>
+    <w:p>
+      <w:pPr>
+        <w:rPr>
+          <w:lang w:val="es-AR"/>
+        </w:rPr>
+      </w:pPr>
+    </w:p>
+    <w:p>
+      <w:pPr>
+        <w:rPr>
+          <w:lang w:val="es-AR"/>
+        </w:rPr>
+      </w:pPr>
+      <w:r>
+        <w:rPr>
+          <w:lang w:val="es-AR"/>
+        </w:rPr>
+        <w:t>.</w:t>
+      </w:r>
+      <w:proofErr w:type="spellStart"/>
+      <w:r>
+        <w:rPr>
+          <w:lang w:val="es-AR"/>
+        </w:rPr>
+        <w:t>contains</w:t>
+      </w:r>
+      <w:proofErr w:type="spellEnd"/>
+      <w:r>
+        <w:rPr>
+          <w:lang w:val="es-AR"/>
+        </w:rPr>
+        <w:t xml:space="preserve">(elemento) </w:t>
+      </w:r>
+      <w:r>
+        <w:rPr>
+          <w:lang w:val="es-AR"/>
+        </w:rPr>
+        <w:sym w:font="Wingdings" w:char="F0E0"/>
+      </w:r>
+      <w:r>
+        <w:rPr>
+          <w:lang w:val="es-AR"/>
+        </w:rPr>
+        <w:t xml:space="preserve"> nos dice si el conjunto contiene cierto elemento.</w:t>
+      </w:r>
+    </w:p>
+    <w:p>
+      <w:pPr>
+        <w:rPr>
+          <w:lang w:val="es-AR"/>
+        </w:rPr>
+      </w:pPr>
+      <w:r>
+        <w:rPr>
+          <w:lang w:val="es-AR"/>
+        </w:rPr>
+        <w:t>.</w:t>
+      </w:r>
+      <w:proofErr w:type="spellStart"/>
+      <w:r>
+        <w:rPr>
+          <w:lang w:val="es-AR"/>
+        </w:rPr>
+        <w:t>size</w:t>
+      </w:r>
+      <w:proofErr w:type="spellEnd"/>
+      <w:r>
+        <w:rPr>
+          <w:lang w:val="es-AR"/>
+        </w:rPr>
+        <w:t xml:space="preserve">() </w:t>
+      </w:r>
+      <w:r>
+        <w:rPr>
+          <w:lang w:val="es-AR"/>
+        </w:rPr>
+        <w:sym w:font="Wingdings" w:char="F0E0"/>
+      </w:r>
+      <w:r>
+        <w:rPr>
+          <w:lang w:val="es-AR"/>
+        </w:rPr>
+        <w:t xml:space="preserve"> nos devuelve la cantidad de elementos de la lista.</w:t>
+      </w:r>
+    </w:p>
+    <w:p>
+      <w:pPr>
+        <w:rPr>
+          <w:lang w:val="es-AR"/>
+        </w:rPr>
+      </w:pPr>
+    </w:p>
+    <w:p>
+      <w:pPr>
+        <w:rPr>
+          <w:lang w:val="es-AR"/>
+        </w:rPr>
+      </w:pPr>
+      <w:r>
+        <w:rPr>
+          <w:b/>
+          <w:bCs/>
+          <w:u w:val="single"/>
+          <w:lang w:val="es-AR"/>
+        </w:rPr>
+        <w:t>Bloques</w:t>
+      </w:r>
+      <w:r>
+        <w:rPr>
+          <w:lang w:val="es-AR"/>
+        </w:rPr>
+        <w:t>:</w:t>
+      </w:r>
+    </w:p>
+    <w:p>
+      <w:pPr>
+        <w:rPr>
+          <w:lang w:val="es-AR"/>
+        </w:rPr>
+      </w:pPr>
+      <w:r>
+        <w:rPr>
+          <w:lang w:val="es-AR"/>
+        </w:rPr>
+        <w:t>S</w:t>
+      </w:r>
+      <w:r>
+        <w:rPr>
+          <w:lang w:val="es-AR"/>
+        </w:rPr>
+        <w:t>on </w:t>
+      </w:r>
+      <w:r>
+        <w:rPr>
+          <w:b/>
+          <w:bCs/>
+          <w:lang w:val="es-AR"/>
+        </w:rPr>
+        <w:t>objetos</w:t>
+      </w:r>
+      <w:r>
+        <w:rPr>
+          <w:lang w:val="es-AR"/>
+        </w:rPr>
+        <w:t> que representan una secuencia de envíos de mensajes, sin ejecutar, lista para ser evaluado cuando corresponda.</w:t>
       </w:r>
     </w:p>
     <w:p>
@@ -6908,6 +7444,7 @@
           <w:lang w:val="es-AR" w:eastAsia="es-AR"/>
         </w:rPr>
       </w:pPr>
+      <w:proofErr w:type="spellStart"/>
       <w:r>
         <w:rPr>
           <w:rFonts w:ascii="var(--bs-font-monospace)" w:eastAsia="Times New Roman" w:hAnsi="var(--bs-font-monospace)" w:cs="Courier New"/>
@@ -6918,6 +7455,7 @@
         </w:rPr>
         <w:t>var</w:t>
       </w:r>
+      <w:proofErr w:type="spellEnd"/>
       <w:r>
         <w:rPr>
           <w:rFonts w:ascii="var(--bs-font-monospace)" w:eastAsia="Times New Roman" w:hAnsi="var(--bs-font-monospace)" w:cs="Courier New"/>
@@ -6928,6 +7466,464 @@
         </w:rPr>
         <w:t xml:space="preserve"> </w:t>
       </w:r>
+      <w:proofErr w:type="spellStart"/>
+      <w:r>
+        <w:rPr>
+          <w:rFonts w:ascii="var(--bs-font-monospace)" w:eastAsia="Times New Roman" w:hAnsi="var(--bs-font-monospace)" w:cs="Courier New"/>
+          <w:color w:val="0B465D"/>
+          <w:sz w:val="20"/>
+          <w:szCs w:val="20"/>
+          <w:lang w:val="es-AR" w:eastAsia="es-AR"/>
+        </w:rPr>
+        <w:t>unNumero</w:t>
+      </w:r>
+      <w:proofErr w:type="spellEnd"/>
+      <w:r>
+        <w:rPr>
+          <w:rFonts w:ascii="var(--bs-font-monospace)" w:eastAsia="Times New Roman" w:hAnsi="var(--bs-font-monospace)" w:cs="Courier New"/>
+          <w:color w:val="BBBBBB"/>
+          <w:sz w:val="20"/>
+          <w:szCs w:val="20"/>
+          <w:lang w:val="es-AR" w:eastAsia="es-AR"/>
+        </w:rPr>
+        <w:t xml:space="preserve"> </w:t>
+      </w:r>
+      <w:r>
+        <w:rPr>
+          <w:rFonts w:ascii="var(--bs-font-monospace)" w:eastAsia="Times New Roman" w:hAnsi="var(--bs-font-monospace)" w:cs="Courier New"/>
+          <w:color w:val="0B465D"/>
+          <w:sz w:val="20"/>
+          <w:szCs w:val="20"/>
+          <w:lang w:val="es-AR" w:eastAsia="es-AR"/>
+        </w:rPr>
+        <w:t>=</w:t>
+      </w:r>
+      <w:r>
+        <w:rPr>
+          <w:rFonts w:ascii="var(--bs-font-monospace)" w:eastAsia="Times New Roman" w:hAnsi="var(--bs-font-monospace)" w:cs="Courier New"/>
+          <w:color w:val="BBBBBB"/>
+          <w:sz w:val="20"/>
+          <w:szCs w:val="20"/>
+          <w:lang w:val="es-AR" w:eastAsia="es-AR"/>
+        </w:rPr>
+        <w:t xml:space="preserve"> </w:t>
+      </w:r>
+      <w:r>
+        <w:rPr>
+          <w:rFonts w:ascii="var(--bs-font-monospace)" w:eastAsia="Times New Roman" w:hAnsi="var(--bs-font-monospace)" w:cs="Courier New"/>
+          <w:color w:val="0B465D"/>
+          <w:sz w:val="20"/>
+          <w:szCs w:val="20"/>
+          <w:lang w:val="es-AR" w:eastAsia="es-AR"/>
+        </w:rPr>
+        <w:t>4</w:t>
+      </w:r>
+    </w:p>
+    <w:p>
+      <w:pPr>
+        <w:pBdr>
+          <w:top w:val="single" w:sz="6" w:space="11" w:color="CFD9DB"/>
+          <w:left w:val="single" w:sz="6" w:space="11" w:color="CFD9DB"/>
+          <w:bottom w:val="single" w:sz="6" w:space="11" w:color="CFD9DB"/>
+          <w:right w:val="single" w:sz="6" w:space="11" w:color="CFD9DB"/>
+        </w:pBdr>
+        <w:shd w:val="clear" w:color="auto" w:fill="F0F0F5"/>
+        <w:tabs>
+          <w:tab w:val="left" w:pos="916"/>
+          <w:tab w:val="left" w:pos="1832"/>
+          <w:tab w:val="left" w:pos="2748"/>
+          <w:tab w:val="left" w:pos="3664"/>
+          <w:tab w:val="left" w:pos="4580"/>
+          <w:tab w:val="left" w:pos="5496"/>
+          <w:tab w:val="left" w:pos="6412"/>
+          <w:tab w:val="left" w:pos="7328"/>
+          <w:tab w:val="left" w:pos="8244"/>
+          <w:tab w:val="left" w:pos="9160"/>
+          <w:tab w:val="left" w:pos="10076"/>
+          <w:tab w:val="left" w:pos="10992"/>
+          <w:tab w:val="left" w:pos="11908"/>
+          <w:tab w:val="left" w:pos="12824"/>
+          <w:tab w:val="left" w:pos="13740"/>
+          <w:tab w:val="left" w:pos="14656"/>
+        </w:tabs>
+        <w:wordWrap w:val="0"/>
+        <w:spacing w:after="0" w:line="240" w:lineRule="auto"/>
+        <w:jc w:val="both"/>
+        <w:rPr>
+          <w:rFonts w:ascii="var(--bs-font-monospace)" w:eastAsia="Times New Roman" w:hAnsi="var(--bs-font-monospace)" w:cs="Courier New"/>
+          <w:color w:val="BBBBBB"/>
+          <w:sz w:val="20"/>
+          <w:szCs w:val="20"/>
+          <w:lang w:val="es-AR" w:eastAsia="es-AR"/>
+        </w:rPr>
+      </w:pPr>
+      <w:proofErr w:type="spellStart"/>
+      <w:r>
+        <w:rPr>
+          <w:rFonts w:ascii="var(--bs-font-monospace)" w:eastAsia="Times New Roman" w:hAnsi="var(--bs-font-monospace)" w:cs="Courier New"/>
+          <w:color w:val="0B465D"/>
+          <w:sz w:val="20"/>
+          <w:szCs w:val="20"/>
+          <w:lang w:val="es-AR" w:eastAsia="es-AR"/>
+        </w:rPr>
+        <w:t>var</w:t>
+      </w:r>
+      <w:proofErr w:type="spellEnd"/>
+      <w:r>
+        <w:rPr>
+          <w:rFonts w:ascii="var(--bs-font-monospace)" w:eastAsia="Times New Roman" w:hAnsi="var(--bs-font-monospace)" w:cs="Courier New"/>
+          <w:color w:val="BBBBBB"/>
+          <w:sz w:val="20"/>
+          <w:szCs w:val="20"/>
+          <w:lang w:val="es-AR" w:eastAsia="es-AR"/>
+        </w:rPr>
+        <w:t xml:space="preserve"> </w:t>
+      </w:r>
+      <w:r>
+        <w:rPr>
+          <w:rFonts w:ascii="var(--bs-font-monospace)" w:eastAsia="Times New Roman" w:hAnsi="var(--bs-font-monospace)" w:cs="Courier New"/>
+          <w:color w:val="0B465D"/>
+          <w:sz w:val="20"/>
+          <w:szCs w:val="20"/>
+          <w:lang w:val="es-AR" w:eastAsia="es-AR"/>
+        </w:rPr>
+        <w:t>incrementador</w:t>
+      </w:r>
+      <w:r>
+        <w:rPr>
+          <w:rFonts w:ascii="var(--bs-font-monospace)" w:eastAsia="Times New Roman" w:hAnsi="var(--bs-font-monospace)" w:cs="Courier New"/>
+          <w:color w:val="BBBBBB"/>
+          <w:sz w:val="20"/>
+          <w:szCs w:val="20"/>
+          <w:lang w:val="es-AR" w:eastAsia="es-AR"/>
+        </w:rPr>
+        <w:t xml:space="preserve"> </w:t>
+      </w:r>
+      <w:r>
+        <w:rPr>
+          <w:rFonts w:ascii="var(--bs-font-monospace)" w:eastAsia="Times New Roman" w:hAnsi="var(--bs-font-monospace)" w:cs="Courier New"/>
+          <w:color w:val="0B465D"/>
+          <w:sz w:val="20"/>
+          <w:szCs w:val="20"/>
+          <w:lang w:val="es-AR" w:eastAsia="es-AR"/>
+        </w:rPr>
+        <w:t>=</w:t>
+      </w:r>
+      <w:r>
+        <w:rPr>
+          <w:rFonts w:ascii="var(--bs-font-monospace)" w:eastAsia="Times New Roman" w:hAnsi="var(--bs-font-monospace)" w:cs="Courier New"/>
+          <w:color w:val="BBBBBB"/>
+          <w:sz w:val="20"/>
+          <w:szCs w:val="20"/>
+          <w:lang w:val="es-AR" w:eastAsia="es-AR"/>
+        </w:rPr>
+        <w:t xml:space="preserve"> </w:t>
+      </w:r>
+      <w:r>
+        <w:rPr>
+          <w:rFonts w:ascii="var(--bs-font-monospace)" w:eastAsia="Times New Roman" w:hAnsi="var(--bs-font-monospace)" w:cs="Courier New"/>
+          <w:color w:val="0B465D"/>
+          <w:sz w:val="20"/>
+          <w:szCs w:val="20"/>
+          <w:lang w:val="es-AR" w:eastAsia="es-AR"/>
+        </w:rPr>
+        <w:t>{</w:t>
+      </w:r>
+      <w:r>
+        <w:rPr>
+          <w:rFonts w:ascii="var(--bs-font-monospace)" w:eastAsia="Times New Roman" w:hAnsi="var(--bs-font-monospace)" w:cs="Courier New"/>
+          <w:color w:val="BBBBBB"/>
+          <w:sz w:val="20"/>
+          <w:szCs w:val="20"/>
+          <w:lang w:val="es-AR" w:eastAsia="es-AR"/>
+        </w:rPr>
+        <w:t xml:space="preserve"> </w:t>
+      </w:r>
+      <w:proofErr w:type="spellStart"/>
+      <w:r>
+        <w:rPr>
+          <w:rFonts w:ascii="var(--bs-font-monospace)" w:eastAsia="Times New Roman" w:hAnsi="var(--bs-font-monospace)" w:cs="Courier New"/>
+          <w:color w:val="0B465D"/>
+          <w:sz w:val="20"/>
+          <w:szCs w:val="20"/>
+          <w:lang w:val="es-AR" w:eastAsia="es-AR"/>
+        </w:rPr>
+        <w:t>unNumero</w:t>
+      </w:r>
+      <w:proofErr w:type="spellEnd"/>
+      <w:r>
+        <w:rPr>
+          <w:rFonts w:ascii="var(--bs-font-monospace)" w:eastAsia="Times New Roman" w:hAnsi="var(--bs-font-monospace)" w:cs="Courier New"/>
+          <w:color w:val="BBBBBB"/>
+          <w:sz w:val="20"/>
+          <w:szCs w:val="20"/>
+          <w:lang w:val="es-AR" w:eastAsia="es-AR"/>
+        </w:rPr>
+        <w:t xml:space="preserve"> </w:t>
+      </w:r>
+      <w:r>
+        <w:rPr>
+          <w:rFonts w:ascii="var(--bs-font-monospace)" w:eastAsia="Times New Roman" w:hAnsi="var(--bs-font-monospace)" w:cs="Courier New"/>
+          <w:color w:val="0B465D"/>
+          <w:sz w:val="20"/>
+          <w:szCs w:val="20"/>
+          <w:lang w:val="es-AR" w:eastAsia="es-AR"/>
+        </w:rPr>
+        <w:t>=</w:t>
+      </w:r>
+      <w:r>
+        <w:rPr>
+          <w:rFonts w:ascii="var(--bs-font-monospace)" w:eastAsia="Times New Roman" w:hAnsi="var(--bs-font-monospace)" w:cs="Courier New"/>
+          <w:color w:val="BBBBBB"/>
+          <w:sz w:val="20"/>
+          <w:szCs w:val="20"/>
+          <w:lang w:val="es-AR" w:eastAsia="es-AR"/>
+        </w:rPr>
+        <w:t xml:space="preserve"> </w:t>
+      </w:r>
+      <w:proofErr w:type="spellStart"/>
+      <w:r>
+        <w:rPr>
+          <w:rFonts w:ascii="var(--bs-font-monospace)" w:eastAsia="Times New Roman" w:hAnsi="var(--bs-font-monospace)" w:cs="Courier New"/>
+          <w:color w:val="0B465D"/>
+          <w:sz w:val="20"/>
+          <w:szCs w:val="20"/>
+          <w:lang w:val="es-AR" w:eastAsia="es-AR"/>
+        </w:rPr>
+        <w:t>unNumero</w:t>
+      </w:r>
+      <w:proofErr w:type="spellEnd"/>
+      <w:r>
+        <w:rPr>
+          <w:rFonts w:ascii="var(--bs-font-monospace)" w:eastAsia="Times New Roman" w:hAnsi="var(--bs-font-monospace)" w:cs="Courier New"/>
+          <w:color w:val="BBBBBB"/>
+          <w:sz w:val="20"/>
+          <w:szCs w:val="20"/>
+          <w:lang w:val="es-AR" w:eastAsia="es-AR"/>
+        </w:rPr>
+        <w:t xml:space="preserve"> </w:t>
+      </w:r>
+      <w:r>
+        <w:rPr>
+          <w:rFonts w:ascii="var(--bs-font-monospace)" w:eastAsia="Times New Roman" w:hAnsi="var(--bs-font-monospace)" w:cs="Courier New"/>
+          <w:color w:val="0B465D"/>
+          <w:sz w:val="20"/>
+          <w:szCs w:val="20"/>
+          <w:lang w:val="es-AR" w:eastAsia="es-AR"/>
+        </w:rPr>
+        <w:t>+</w:t>
+      </w:r>
+      <w:r>
+        <w:rPr>
+          <w:rFonts w:ascii="var(--bs-font-monospace)" w:eastAsia="Times New Roman" w:hAnsi="var(--bs-font-monospace)" w:cs="Courier New"/>
+          <w:color w:val="BBBBBB"/>
+          <w:sz w:val="20"/>
+          <w:szCs w:val="20"/>
+          <w:lang w:val="es-AR" w:eastAsia="es-AR"/>
+        </w:rPr>
+        <w:t xml:space="preserve"> </w:t>
+      </w:r>
+      <w:r>
+        <w:rPr>
+          <w:rFonts w:ascii="var(--bs-font-monospace)" w:eastAsia="Times New Roman" w:hAnsi="var(--bs-font-monospace)" w:cs="Courier New"/>
+          <w:color w:val="0B465D"/>
+          <w:sz w:val="20"/>
+          <w:szCs w:val="20"/>
+          <w:lang w:val="es-AR" w:eastAsia="es-AR"/>
+        </w:rPr>
+        <w:t>1</w:t>
+      </w:r>
+      <w:r>
+        <w:rPr>
+          <w:rFonts w:ascii="var(--bs-font-monospace)" w:eastAsia="Times New Roman" w:hAnsi="var(--bs-font-monospace)" w:cs="Courier New"/>
+          <w:color w:val="BBBBBB"/>
+          <w:sz w:val="20"/>
+          <w:szCs w:val="20"/>
+          <w:lang w:val="es-AR" w:eastAsia="es-AR"/>
+        </w:rPr>
+        <w:t xml:space="preserve"> </w:t>
+      </w:r>
+      <w:r>
+        <w:rPr>
+          <w:rFonts w:ascii="var(--bs-font-monospace)" w:eastAsia="Times New Roman" w:hAnsi="var(--bs-font-monospace)" w:cs="Courier New"/>
+          <w:color w:val="0B465D"/>
+          <w:sz w:val="20"/>
+          <w:szCs w:val="20"/>
+          <w:lang w:val="es-AR" w:eastAsia="es-AR"/>
+        </w:rPr>
+        <w:t>}</w:t>
+      </w:r>
+    </w:p>
+    <w:p>
+      <w:pPr>
+        <w:rPr>
+          <w:lang w:val="es-AR"/>
+        </w:rPr>
+      </w:pPr>
+      <w:r>
+        <w:rPr>
+          <w:rFonts w:ascii="Times New Roman" w:eastAsia="Times New Roman" w:hAnsi="Times New Roman" w:cs="Times New Roman"/>
+          <w:color w:val="0B465D"/>
+          <w:sz w:val="18"/>
+          <w:szCs w:val="18"/>
+          <w:shd w:val="clear" w:color="auto" w:fill="CFD9DB"/>
+          <w:lang w:val="es-AR" w:eastAsia="es-AR"/>
+        </w:rPr>
+        <w:br/>
+      </w:r>
+      <w:r>
+        <w:rPr>
+          <w:lang w:val="es-AR"/>
+        </w:rPr>
+        <w:t>incrementador es un bloque. Si se lo quiere aplicar, es decir, que se ejecute su código, hay que hacer lo siguiente:</w:t>
+      </w:r>
+    </w:p>
+    <w:p>
+      <w:pPr>
+        <w:pBdr>
+          <w:top w:val="single" w:sz="6" w:space="11" w:color="CFD9DB"/>
+          <w:left w:val="single" w:sz="6" w:space="11" w:color="CFD9DB"/>
+          <w:bottom w:val="single" w:sz="6" w:space="11" w:color="CFD9DB"/>
+          <w:right w:val="single" w:sz="6" w:space="11" w:color="CFD9DB"/>
+        </w:pBdr>
+        <w:shd w:val="clear" w:color="auto" w:fill="F0F0F5"/>
+        <w:tabs>
+          <w:tab w:val="left" w:pos="916"/>
+          <w:tab w:val="left" w:pos="1832"/>
+          <w:tab w:val="left" w:pos="2748"/>
+          <w:tab w:val="left" w:pos="3664"/>
+          <w:tab w:val="left" w:pos="4580"/>
+          <w:tab w:val="left" w:pos="5496"/>
+          <w:tab w:val="left" w:pos="6412"/>
+          <w:tab w:val="left" w:pos="7328"/>
+          <w:tab w:val="left" w:pos="8244"/>
+          <w:tab w:val="left" w:pos="9160"/>
+          <w:tab w:val="left" w:pos="10076"/>
+          <w:tab w:val="left" w:pos="10992"/>
+          <w:tab w:val="left" w:pos="11908"/>
+          <w:tab w:val="left" w:pos="12824"/>
+          <w:tab w:val="left" w:pos="13740"/>
+          <w:tab w:val="left" w:pos="14656"/>
+        </w:tabs>
+        <w:wordWrap w:val="0"/>
+        <w:spacing w:after="0" w:line="240" w:lineRule="auto"/>
+        <w:jc w:val="both"/>
+        <w:rPr>
+          <w:rFonts w:ascii="var(--bs-font-monospace)" w:eastAsia="Times New Roman" w:hAnsi="var(--bs-font-monospace)" w:cs="Courier New"/>
+          <w:color w:val="BBBBBB"/>
+          <w:sz w:val="20"/>
+          <w:szCs w:val="20"/>
+          <w:lang w:val="es-AR" w:eastAsia="es-AR"/>
+        </w:rPr>
+      </w:pPr>
+      <w:proofErr w:type="spellStart"/>
+      <w:r>
+        <w:rPr>
+          <w:rFonts w:ascii="var(--bs-font-monospace)" w:eastAsia="Times New Roman" w:hAnsi="var(--bs-font-monospace)" w:cs="Courier New"/>
+          <w:color w:val="0B465D"/>
+          <w:sz w:val="20"/>
+          <w:szCs w:val="20"/>
+          <w:lang w:val="es-AR" w:eastAsia="es-AR"/>
+        </w:rPr>
+        <w:t>incrementador.apply</w:t>
+      </w:r>
+      <w:proofErr w:type="spellEnd"/>
+      <w:r>
+        <w:rPr>
+          <w:rFonts w:ascii="var(--bs-font-monospace)" w:eastAsia="Times New Roman" w:hAnsi="var(--bs-font-monospace)" w:cs="Courier New"/>
+          <w:color w:val="0B465D"/>
+          <w:sz w:val="20"/>
+          <w:szCs w:val="20"/>
+          <w:lang w:val="es-AR" w:eastAsia="es-AR"/>
+        </w:rPr>
+        <w:t>()</w:t>
+      </w:r>
+    </w:p>
+    <w:p>
+      <w:pPr>
+        <w:rPr>
+          <w:lang w:val="es-AR"/>
+        </w:rPr>
+      </w:pPr>
+      <w:r>
+        <w:rPr>
+          <w:rFonts w:ascii="Times New Roman" w:eastAsia="Times New Roman" w:hAnsi="Times New Roman" w:cs="Times New Roman"/>
+          <w:color w:val="0B465D"/>
+          <w:sz w:val="18"/>
+          <w:szCs w:val="18"/>
+          <w:shd w:val="clear" w:color="auto" w:fill="CFD9DB"/>
+          <w:lang w:val="es-AR" w:eastAsia="es-AR"/>
+        </w:rPr>
+        <w:br/>
+      </w:r>
+      <w:r>
+        <w:rPr>
+          <w:lang w:val="es-AR"/>
+        </w:rPr>
+        <w:t>Los bloques también pueden tener parámetros que se deben pasar a la hora de aplicarlo.</w:t>
+      </w:r>
+    </w:p>
+    <w:p>
+      <w:pPr>
+        <w:pBdr>
+          <w:top w:val="single" w:sz="6" w:space="11" w:color="CFD9DB"/>
+          <w:left w:val="single" w:sz="6" w:space="11" w:color="CFD9DB"/>
+          <w:bottom w:val="single" w:sz="6" w:space="11" w:color="CFD9DB"/>
+          <w:right w:val="single" w:sz="6" w:space="11" w:color="CFD9DB"/>
+        </w:pBdr>
+        <w:shd w:val="clear" w:color="auto" w:fill="F0F0F5"/>
+        <w:tabs>
+          <w:tab w:val="left" w:pos="916"/>
+          <w:tab w:val="left" w:pos="1832"/>
+          <w:tab w:val="left" w:pos="2748"/>
+          <w:tab w:val="left" w:pos="3664"/>
+          <w:tab w:val="left" w:pos="4580"/>
+          <w:tab w:val="left" w:pos="5496"/>
+          <w:tab w:val="left" w:pos="6412"/>
+          <w:tab w:val="left" w:pos="7328"/>
+          <w:tab w:val="left" w:pos="8244"/>
+          <w:tab w:val="left" w:pos="9160"/>
+          <w:tab w:val="left" w:pos="10076"/>
+          <w:tab w:val="left" w:pos="10992"/>
+          <w:tab w:val="left" w:pos="11908"/>
+          <w:tab w:val="left" w:pos="12824"/>
+          <w:tab w:val="left" w:pos="13740"/>
+          <w:tab w:val="left" w:pos="14656"/>
+        </w:tabs>
+        <w:wordWrap w:val="0"/>
+        <w:spacing w:after="0" w:line="240" w:lineRule="auto"/>
+        <w:jc w:val="both"/>
+        <w:rPr>
+          <w:rFonts w:ascii="var(--bs-font-monospace)" w:eastAsia="Times New Roman" w:hAnsi="var(--bs-font-monospace)" w:cs="Courier New"/>
+          <w:color w:val="BBBBBB"/>
+          <w:sz w:val="20"/>
+          <w:szCs w:val="20"/>
+          <w:lang w:val="es-AR" w:eastAsia="es-AR"/>
+        </w:rPr>
+      </w:pPr>
+      <w:proofErr w:type="spellStart"/>
+      <w:r>
+        <w:rPr>
+          <w:rFonts w:ascii="var(--bs-font-monospace)" w:eastAsia="Times New Roman" w:hAnsi="var(--bs-font-monospace)" w:cs="Courier New"/>
+          <w:color w:val="0B465D"/>
+          <w:sz w:val="20"/>
+          <w:szCs w:val="20"/>
+          <w:lang w:val="es-AR" w:eastAsia="es-AR"/>
+        </w:rPr>
+        <w:t>var</w:t>
+      </w:r>
+      <w:proofErr w:type="spellEnd"/>
+      <w:r>
+        <w:rPr>
+          <w:rFonts w:ascii="var(--bs-font-monospace)" w:eastAsia="Times New Roman" w:hAnsi="var(--bs-font-monospace)" w:cs="Courier New"/>
+          <w:color w:val="BBBBBB"/>
+          <w:sz w:val="20"/>
+          <w:szCs w:val="20"/>
+          <w:lang w:val="es-AR" w:eastAsia="es-AR"/>
+        </w:rPr>
+        <w:t xml:space="preserve"> </w:t>
+      </w:r>
+      <w:proofErr w:type="spellStart"/>
       <w:r>
         <w:rPr>
           <w:rFonts w:ascii="var(--bs-font-monospace)" w:eastAsia="Times New Roman" w:hAnsi="var(--bs-font-monospace)" w:cs="Courier New"/>
@@ -6938,6 +7934,7 @@
         </w:rPr>
         <w:t>sumarAOtrosDos</w:t>
       </w:r>
+      <w:proofErr w:type="spellEnd"/>
       <w:r>
         <w:rPr>
           <w:rFonts w:ascii="var(--bs-font-monospace)" w:eastAsia="Times New Roman" w:hAnsi="var(--bs-font-monospace)" w:cs="Courier New"/>
@@ -6976,7 +7973,29 @@
           <w:szCs w:val="20"/>
           <w:lang w:val="es-AR" w:eastAsia="es-AR"/>
         </w:rPr>
-        <w:t>{numeroA,</w:t>
+        <w:t>{</w:t>
+      </w:r>
+      <w:proofErr w:type="spellStart"/>
+      <w:r>
+        <w:rPr>
+          <w:rFonts w:ascii="var(--bs-font-monospace)" w:eastAsia="Times New Roman" w:hAnsi="var(--bs-font-monospace)" w:cs="Courier New"/>
+          <w:color w:val="0B465D"/>
+          <w:sz w:val="20"/>
+          <w:szCs w:val="20"/>
+          <w:lang w:val="es-AR" w:eastAsia="es-AR"/>
+        </w:rPr>
+        <w:t>numeroA</w:t>
+      </w:r>
+      <w:proofErr w:type="spellEnd"/>
+      <w:r>
+        <w:rPr>
+          <w:rFonts w:ascii="var(--bs-font-monospace)" w:eastAsia="Times New Roman" w:hAnsi="var(--bs-font-monospace)" w:cs="Courier New"/>
+          <w:color w:val="0B465D"/>
+          <w:sz w:val="20"/>
+          <w:szCs w:val="20"/>
+          <w:lang w:val="es-AR" w:eastAsia="es-AR"/>
+        </w:rPr>
+        <w:t>,</w:t>
       </w:r>
       <w:r>
         <w:rPr>
@@ -6988,6 +8007,7 @@
         </w:rPr>
         <w:t xml:space="preserve"> </w:t>
       </w:r>
+      <w:proofErr w:type="spellStart"/>
       <w:r>
         <w:rPr>
           <w:rFonts w:ascii="var(--bs-font-monospace)" w:eastAsia="Times New Roman" w:hAnsi="var(--bs-font-monospace)" w:cs="Courier New"/>
@@ -6998,6 +8018,7 @@
         </w:rPr>
         <w:t>numeroB</w:t>
       </w:r>
+      <w:proofErr w:type="spellEnd"/>
       <w:r>
         <w:rPr>
           <w:rFonts w:ascii="var(--bs-font-monospace)" w:eastAsia="Times New Roman" w:hAnsi="var(--bs-font-monospace)" w:cs="Courier New"/>
@@ -7028,6 +8049,7 @@
         </w:rPr>
         <w:t xml:space="preserve"> </w:t>
       </w:r>
+      <w:proofErr w:type="spellStart"/>
       <w:r>
         <w:rPr>
           <w:rFonts w:ascii="var(--bs-font-monospace)" w:eastAsia="Times New Roman" w:hAnsi="var(--bs-font-monospace)" w:cs="Courier New"/>
@@ -7038,6 +8060,7 @@
         </w:rPr>
         <w:t>unNumero</w:t>
       </w:r>
+      <w:proofErr w:type="spellEnd"/>
       <w:r>
         <w:rPr>
           <w:rFonts w:ascii="var(--bs-font-monospace)" w:eastAsia="Times New Roman" w:hAnsi="var(--bs-font-monospace)" w:cs="Courier New"/>
@@ -7068,6 +8091,7 @@
         </w:rPr>
         <w:t xml:space="preserve"> </w:t>
       </w:r>
+      <w:proofErr w:type="spellStart"/>
       <w:r>
         <w:rPr>
           <w:rFonts w:ascii="var(--bs-font-monospace)" w:eastAsia="Times New Roman" w:hAnsi="var(--bs-font-monospace)" w:cs="Courier New"/>
@@ -7078,6 +8102,7 @@
         </w:rPr>
         <w:t>numeroA</w:t>
       </w:r>
+      <w:proofErr w:type="spellEnd"/>
       <w:r>
         <w:rPr>
           <w:rFonts w:ascii="var(--bs-font-monospace)" w:eastAsia="Times New Roman" w:hAnsi="var(--bs-font-monospace)" w:cs="Courier New"/>
@@ -7108,6 +8133,7 @@
         </w:rPr>
         <w:t xml:space="preserve"> </w:t>
       </w:r>
+      <w:proofErr w:type="spellStart"/>
       <w:r>
         <w:rPr>
           <w:rFonts w:ascii="var(--bs-font-monospace)" w:eastAsia="Times New Roman" w:hAnsi="var(--bs-font-monospace)" w:cs="Courier New"/>
@@ -7118,6 +8144,7 @@
         </w:rPr>
         <w:t>numeroB</w:t>
       </w:r>
+      <w:proofErr w:type="spellEnd"/>
       <w:r>
         <w:rPr>
           <w:rFonts w:ascii="var(--bs-font-monospace)" w:eastAsia="Times New Roman" w:hAnsi="var(--bs-font-monospace)" w:cs="Courier New"/>
@@ -7166,12 +8193,21 @@
         </w:rPr>
         <w:br/>
       </w:r>
-      <w:r>
-        <w:rPr>
-          <w:rFonts w:ascii="var(--bs-font-monospace)" w:hAnsi="var(--bs-font-monospace)"/>
-          <w:color w:val="0B465D"/>
-        </w:rPr>
-        <w:t>sumarAOtrosDos.apply(1,2)</w:t>
+      <w:proofErr w:type="spellStart"/>
+      <w:r>
+        <w:rPr>
+          <w:rFonts w:ascii="var(--bs-font-monospace)" w:hAnsi="var(--bs-font-monospace)"/>
+          <w:color w:val="0B465D"/>
+        </w:rPr>
+        <w:t>sumarAOtrosDos.apply</w:t>
+      </w:r>
+      <w:proofErr w:type="spellEnd"/>
+      <w:r>
+        <w:rPr>
+          <w:rFonts w:ascii="var(--bs-font-monospace)" w:hAnsi="var(--bs-font-monospace)"/>
+          <w:color w:val="0B465D"/>
+        </w:rPr>
+        <w:t>(1,2)</w:t>
       </w:r>
     </w:p>
     <w:p>
@@ -7228,6 +8264,7 @@
           <w:lang w:val="es-AR"/>
         </w:rPr>
       </w:pPr>
+      <w:proofErr w:type="spellStart"/>
       <w:r>
         <w:rPr>
           <w:b/>
@@ -7236,6 +8273,7 @@
         </w:rPr>
         <w:t>filter</w:t>
       </w:r>
+      <w:proofErr w:type="spellEnd"/>
       <w:r>
         <w:rPr>
           <w:lang w:val="es-AR"/>
@@ -7246,15 +8284,30 @@
         <w:rPr>
           <w:lang w:val="es-AR"/>
         </w:rPr>
-        <w:t>recibe un bloque con un paramentro que representa un elemento de la colección y una condición booleana como código, y lo que devuelve es una nueva colección con los elementos que la cumplen.</w:t>
-      </w:r>
-    </w:p>
-    <w:p>
-      <w:pPr>
-        <w:rPr>
-          <w:lang w:val="es-AR"/>
-        </w:rPr>
-      </w:pPr>
+        <w:t xml:space="preserve">recibe un bloque con un </w:t>
+      </w:r>
+      <w:proofErr w:type="spellStart"/>
+      <w:r>
+        <w:rPr>
+          <w:lang w:val="es-AR"/>
+        </w:rPr>
+        <w:t>paramentro</w:t>
+      </w:r>
+      <w:proofErr w:type="spellEnd"/>
+      <w:r>
+        <w:rPr>
+          <w:lang w:val="es-AR"/>
+        </w:rPr>
+        <w:t xml:space="preserve"> que representa un elemento de la colección y una condición booleana como código, y lo que devuelve es una nueva colección con los elementos que la cumplen.</w:t>
+      </w:r>
+    </w:p>
+    <w:p>
+      <w:pPr>
+        <w:rPr>
+          <w:lang w:val="es-AR"/>
+        </w:rPr>
+      </w:pPr>
+      <w:proofErr w:type="spellStart"/>
       <w:r>
         <w:rPr>
           <w:b/>
@@ -7271,6 +8324,7 @@
         </w:rPr>
         <w:t>ind</w:t>
       </w:r>
+      <w:proofErr w:type="spellEnd"/>
       <w:r>
         <w:rPr>
           <w:lang w:val="es-AR"/>
@@ -7310,6 +8364,7 @@
           <w:lang w:val="es-AR"/>
         </w:rPr>
       </w:pPr>
+      <w:proofErr w:type="spellStart"/>
       <w:r>
         <w:rPr>
           <w:b/>
@@ -7318,6 +8373,7 @@
         </w:rPr>
         <w:t>all</w:t>
       </w:r>
+      <w:proofErr w:type="spellEnd"/>
       <w:r>
         <w:rPr>
           <w:lang w:val="es-AR"/>
@@ -7349,6 +8405,7 @@
           <w:lang w:val="es-AR"/>
         </w:rPr>
       </w:pPr>
+      <w:proofErr w:type="spellStart"/>
       <w:r>
         <w:rPr>
           <w:b/>
@@ -7357,6 +8414,7 @@
         </w:rPr>
         <w:t>any</w:t>
       </w:r>
+      <w:proofErr w:type="spellEnd"/>
       <w:r>
         <w:rPr>
           <w:lang w:val="es-AR"/>
@@ -7382,6 +8440,7 @@
           <w:lang w:val="es-AR"/>
         </w:rPr>
       </w:pPr>
+      <w:proofErr w:type="spellStart"/>
       <w:r>
         <w:rPr>
           <w:b/>
@@ -7390,6 +8449,7 @@
         </w:rPr>
         <w:t>map</w:t>
       </w:r>
+      <w:proofErr w:type="spellEnd"/>
       <w:r>
         <w:rPr>
           <w:lang w:val="es-AR"/>
@@ -7462,8 +8522,16 @@
         <w:rPr>
           <w:lang w:val="es-AR"/>
         </w:rPr>
-        <w:t>El resultado de mapear una lista siempre va a ser una lista nueva con tantos elementos como la que recibió el mensaje map</w:t>
-      </w:r>
+        <w:t>El resultado de mapear una lista siempre va a ser una lista nueva con tantos elementos como la que recibió el mensaje </w:t>
+      </w:r>
+      <w:proofErr w:type="spellStart"/>
+      <w:r>
+        <w:rPr>
+          <w:lang w:val="es-AR"/>
+        </w:rPr>
+        <w:t>map</w:t>
+      </w:r>
+      <w:proofErr w:type="spellEnd"/>
       <w:r>
         <w:rPr>
           <w:lang w:val="es-AR"/>
@@ -7477,6 +8545,7 @@
           <w:lang w:val="es-AR"/>
         </w:rPr>
       </w:pPr>
+      <w:proofErr w:type="spellStart"/>
       <w:r>
         <w:rPr>
           <w:lang w:val="es-AR"/>
@@ -7491,6 +8560,7 @@
         </w:rPr>
         <w:t>ount</w:t>
       </w:r>
+      <w:proofErr w:type="spellEnd"/>
       <w:r>
         <w:rPr>
           <w:b/>
@@ -7503,19 +8573,7 @@
         <w:rPr>
           <w:lang w:val="es-AR"/>
         </w:rPr>
-        <w:t xml:space="preserve"> sirve para saber </w:t>
-      </w:r>
-      <w:r>
-        <w:rPr>
-          <w:lang w:val="es-AR"/>
-        </w:rPr>
-        <w:t>cuántos</w:t>
-      </w:r>
-      <w:r>
-        <w:rPr>
-          <w:lang w:val="es-AR"/>
-        </w:rPr>
-        <w:t xml:space="preserve"> elementos de mi colección cumplen la condición.</w:t>
+        <w:t> sirve para saber cuántos elementos de mi colección cumplen la condición.</w:t>
       </w:r>
     </w:p>
     <w:p>
@@ -7557,6 +8615,7 @@
           <w:lang w:val="es-AR"/>
         </w:rPr>
       </w:pPr>
+      <w:proofErr w:type="spellStart"/>
       <w:r>
         <w:rPr>
           <w:b/>
@@ -7565,6 +8624,7 @@
         </w:rPr>
         <w:t>forEach</w:t>
       </w:r>
+      <w:proofErr w:type="spellEnd"/>
       <w:r>
         <w:rPr>
           <w:lang w:val="es-AR"/>
@@ -8486,6 +9546,7 @@
   <w:style w:type="character" w:default="1" w:styleId="Fuentedeprrafopredeter">
     <w:name w:val="Default Paragraph Font"/>
     <w:uiPriority w:val="1"/>
+    <w:semiHidden/>
     <w:unhideWhenUsed/>
   </w:style>
   <w:style w:type="table" w:default="1" w:styleId="Tablanormal">

</xml_diff>

<commit_message>
Agrego ej. Springfield (mumuki wollok)
</commit_message>
<xml_diff>
--- a/Objetos/Resumen - PdP Objetos - PARENTE.docx
+++ b/Objetos/Resumen - PdP Objetos - PARENTE.docx
@@ -8286,14 +8286,12 @@
         </w:rPr>
         <w:t xml:space="preserve">recibe un bloque con un </w:t>
       </w:r>
-      <w:proofErr w:type="spellStart"/>
-      <w:r>
-        <w:rPr>
-          <w:lang w:val="es-AR"/>
-        </w:rPr>
-        <w:t>paramentro</w:t>
-      </w:r>
-      <w:proofErr w:type="spellEnd"/>
+      <w:r>
+        <w:rPr>
+          <w:lang w:val="es-AR"/>
+        </w:rPr>
+        <w:t>parámetro</w:t>
+      </w:r>
       <w:r>
         <w:rPr>
           <w:lang w:val="es-AR"/>

</xml_diff>